<commit_message>
update graphs and report
</commit_message>
<xml_diff>
--- a/fifteen-puzzle-project/sprawko-SISE.docx
+++ b/fifteen-puzzle-project/sprawko-SISE.docx
@@ -7,12 +7,16 @@
         <w:rPr>
           <w:i/>
           <w:iCs/>
-        </w:rPr>
-      </w:pPr>
-      <w:r>
-        <w:rPr>
-          <w:i/>
-          <w:iCs/>
+          <w:sz w:val="20"/>
+          <w:szCs w:val="20"/>
+        </w:rPr>
+      </w:pPr>
+      <w:r>
+        <w:rPr>
+          <w:i/>
+          <w:iCs/>
+          <w:sz w:val="20"/>
+          <w:szCs w:val="20"/>
         </w:rPr>
         <w:t>Michał Ferdzyn 242383</w:t>
       </w:r>
@@ -20,6 +24,8 @@
         <w:rPr>
           <w:i/>
           <w:iCs/>
+          <w:sz w:val="20"/>
+          <w:szCs w:val="20"/>
         </w:rPr>
         <w:tab/>
       </w:r>
@@ -27,6 +33,8 @@
         <w:rPr>
           <w:i/>
           <w:iCs/>
+          <w:sz w:val="20"/>
+          <w:szCs w:val="20"/>
         </w:rPr>
         <w:tab/>
       </w:r>
@@ -34,6 +42,8 @@
         <w:rPr>
           <w:i/>
           <w:iCs/>
+          <w:sz w:val="20"/>
+          <w:szCs w:val="20"/>
         </w:rPr>
         <w:tab/>
       </w:r>
@@ -41,6 +51,8 @@
         <w:rPr>
           <w:i/>
           <w:iCs/>
+          <w:sz w:val="20"/>
+          <w:szCs w:val="20"/>
         </w:rPr>
         <w:tab/>
       </w:r>
@@ -48,6 +60,8 @@
         <w:rPr>
           <w:i/>
           <w:iCs/>
+          <w:sz w:val="20"/>
+          <w:szCs w:val="20"/>
         </w:rPr>
         <w:tab/>
       </w:r>
@@ -55,6 +69,8 @@
         <w:rPr>
           <w:i/>
           <w:iCs/>
+          <w:sz w:val="20"/>
+          <w:szCs w:val="20"/>
         </w:rPr>
         <w:tab/>
       </w:r>
@@ -62,6 +78,8 @@
         <w:rPr>
           <w:i/>
           <w:iCs/>
+          <w:sz w:val="20"/>
+          <w:szCs w:val="20"/>
         </w:rPr>
         <w:tab/>
       </w:r>
@@ -69,6 +87,8 @@
         <w:rPr>
           <w:i/>
           <w:iCs/>
+          <w:sz w:val="20"/>
+          <w:szCs w:val="20"/>
         </w:rPr>
         <w:tab/>
         <w:t xml:space="preserve">      </w:t>
@@ -77,6 +97,8 @@
         <w:rPr>
           <w:i/>
           <w:iCs/>
+          <w:sz w:val="20"/>
+          <w:szCs w:val="20"/>
         </w:rPr>
         <w:tab/>
       </w:r>
@@ -84,20 +106,36 @@
         <w:rPr>
           <w:i/>
           <w:iCs/>
+          <w:sz w:val="20"/>
+          <w:szCs w:val="20"/>
         </w:rPr>
         <w:tab/>
-      </w:r>
-      <w:r>
-        <w:rPr>
-          <w:i/>
-          <w:iCs/>
-        </w:rPr>
-        <w:t xml:space="preserve">           Czwartek</w:t>
-      </w:r>
-      <w:r>
-        <w:rPr>
-          <w:i/>
-          <w:iCs/>
+        <w:t xml:space="preserve">           </w:t>
+      </w:r>
+      <w:r>
+        <w:rPr>
+          <w:i/>
+          <w:iCs/>
+          <w:sz w:val="20"/>
+          <w:szCs w:val="20"/>
+        </w:rPr>
+        <w:t xml:space="preserve">           </w:t>
+      </w:r>
+      <w:r>
+        <w:rPr>
+          <w:i/>
+          <w:iCs/>
+          <w:sz w:val="20"/>
+          <w:szCs w:val="20"/>
+        </w:rPr>
+        <w:t>Czwartek</w:t>
+      </w:r>
+      <w:r>
+        <w:rPr>
+          <w:i/>
+          <w:iCs/>
+          <w:sz w:val="20"/>
+          <w:szCs w:val="20"/>
         </w:rPr>
         <w:t xml:space="preserve"> </w:t>
       </w:r>
@@ -105,6 +143,8 @@
         <w:rPr>
           <w:i/>
           <w:iCs/>
+          <w:sz w:val="20"/>
+          <w:szCs w:val="20"/>
         </w:rPr>
         <w:t>17</w:t>
       </w:r>
@@ -112,6 +152,8 @@
         <w:rPr>
           <w:i/>
           <w:iCs/>
+          <w:sz w:val="20"/>
+          <w:szCs w:val="20"/>
         </w:rPr>
         <w:t>:</w:t>
       </w:r>
@@ -119,6 +161,8 @@
         <w:rPr>
           <w:i/>
           <w:iCs/>
+          <w:sz w:val="20"/>
+          <w:szCs w:val="20"/>
         </w:rPr>
         <w:t>30</w:t>
       </w:r>
@@ -128,12 +172,16 @@
         <w:rPr>
           <w:i/>
           <w:iCs/>
-        </w:rPr>
-      </w:pPr>
-      <w:r>
-        <w:rPr>
-          <w:i/>
-          <w:iCs/>
+          <w:sz w:val="20"/>
+          <w:szCs w:val="20"/>
+        </w:rPr>
+      </w:pPr>
+      <w:r>
+        <w:rPr>
+          <w:i/>
+          <w:iCs/>
+          <w:sz w:val="20"/>
+          <w:szCs w:val="20"/>
         </w:rPr>
         <w:t>Artur Grzybek</w:t>
       </w:r>
@@ -141,6 +189,26 @@
         <w:rPr>
           <w:i/>
           <w:iCs/>
+          <w:sz w:val="20"/>
+          <w:szCs w:val="20"/>
+        </w:rPr>
+        <w:t xml:space="preserve">   </w:t>
+      </w:r>
+      <w:r>
+        <w:rPr>
+          <w:i/>
+          <w:iCs/>
+          <w:sz w:val="20"/>
+          <w:szCs w:val="20"/>
+        </w:rPr>
+        <w:t>242399</w:t>
+      </w:r>
+      <w:r>
+        <w:rPr>
+          <w:i/>
+          <w:iCs/>
+          <w:sz w:val="20"/>
+          <w:szCs w:val="20"/>
         </w:rPr>
         <w:tab/>
       </w:r>
@@ -148,13 +216,8 @@
         <w:rPr>
           <w:i/>
           <w:iCs/>
-        </w:rPr>
-        <w:t>242399</w:t>
-      </w:r>
-      <w:r>
-        <w:rPr>
-          <w:i/>
-          <w:iCs/>
+          <w:sz w:val="20"/>
+          <w:szCs w:val="20"/>
         </w:rPr>
         <w:tab/>
       </w:r>
@@ -162,6 +225,8 @@
         <w:rPr>
           <w:i/>
           <w:iCs/>
+          <w:sz w:val="20"/>
+          <w:szCs w:val="20"/>
         </w:rPr>
         <w:tab/>
       </w:r>
@@ -169,6 +234,8 @@
         <w:rPr>
           <w:i/>
           <w:iCs/>
+          <w:sz w:val="20"/>
+          <w:szCs w:val="20"/>
         </w:rPr>
         <w:tab/>
       </w:r>
@@ -176,6 +243,8 @@
         <w:rPr>
           <w:i/>
           <w:iCs/>
+          <w:sz w:val="20"/>
+          <w:szCs w:val="20"/>
         </w:rPr>
         <w:tab/>
       </w:r>
@@ -183,6 +252,8 @@
         <w:rPr>
           <w:i/>
           <w:iCs/>
+          <w:sz w:val="20"/>
+          <w:szCs w:val="20"/>
         </w:rPr>
         <w:tab/>
       </w:r>
@@ -190,13 +261,8 @@
         <w:rPr>
           <w:i/>
           <w:iCs/>
-        </w:rPr>
-        <w:tab/>
-      </w:r>
-      <w:r>
-        <w:rPr>
-          <w:i/>
-          <w:iCs/>
+          <w:sz w:val="20"/>
+          <w:szCs w:val="20"/>
         </w:rPr>
         <w:tab/>
         <w:t xml:space="preserve">   </w:t>
@@ -205,6 +271,8 @@
         <w:rPr>
           <w:i/>
           <w:iCs/>
+          <w:sz w:val="20"/>
+          <w:szCs w:val="20"/>
         </w:rPr>
         <w:tab/>
       </w:r>
@@ -212,20 +280,27 @@
         <w:rPr>
           <w:i/>
           <w:iCs/>
+          <w:sz w:val="20"/>
+          <w:szCs w:val="20"/>
         </w:rPr>
         <w:tab/>
-      </w:r>
-      <w:r>
-        <w:rPr>
-          <w:i/>
-          <w:iCs/>
-        </w:rPr>
         <w:t xml:space="preserve">   </w:t>
       </w:r>
       <w:r>
         <w:rPr>
           <w:i/>
           <w:iCs/>
+          <w:sz w:val="20"/>
+          <w:szCs w:val="20"/>
+        </w:rPr>
+        <w:t xml:space="preserve">            </w:t>
+      </w:r>
+      <w:r>
+        <w:rPr>
+          <w:i/>
+          <w:iCs/>
+          <w:sz w:val="20"/>
+          <w:szCs w:val="20"/>
         </w:rPr>
         <w:t xml:space="preserve">Data zgłoszenia: </w:t>
       </w:r>
@@ -233,98 +308,61 @@
         <w:rPr>
           <w:i/>
           <w:iCs/>
+          <w:sz w:val="20"/>
+          <w:szCs w:val="20"/>
         </w:rPr>
         <w:t>11.05.2023</w:t>
       </w:r>
     </w:p>
-    <w:p/>
-    <w:p>
-      <w:pPr>
+    <w:p>
+      <w:pPr>
+        <w:rPr>
+          <w:b/>
+          <w:bCs/>
+          <w:sz w:val="32"/>
+          <w:szCs w:val="32"/>
+        </w:rPr>
+      </w:pPr>
+      <w:r>
+        <w:rPr>
+          <w:sz w:val="18"/>
+          <w:szCs w:val="18"/>
+        </w:rPr>
+        <w:tab/>
+      </w:r>
+      <w:r>
+        <w:rPr>
+          <w:sz w:val="18"/>
+          <w:szCs w:val="18"/>
+        </w:rPr>
+        <w:tab/>
+      </w:r>
+      <w:r>
+        <w:rPr>
+          <w:sz w:val="18"/>
+          <w:szCs w:val="18"/>
+        </w:rPr>
+        <w:t xml:space="preserve">     </w:t>
+      </w:r>
+      <w:r>
         <w:rPr>
           <w:b/>
           <w:bCs/>
           <w:sz w:val="36"/>
           <w:szCs w:val="36"/>
         </w:rPr>
-      </w:pPr>
-      <w:r>
-        <w:rPr>
-          <w:sz w:val="20"/>
-          <w:szCs w:val="20"/>
-        </w:rPr>
-        <w:tab/>
-      </w:r>
-      <w:r>
-        <w:rPr>
-          <w:sz w:val="20"/>
-          <w:szCs w:val="20"/>
-        </w:rPr>
-        <w:tab/>
-      </w:r>
-      <w:r>
+        <w:t>Sztuczna inteligencja i systemy ekspertowe</w:t>
+      </w:r>
+    </w:p>
+    <w:p>
+      <w:pPr>
         <w:rPr>
           <w:b/>
           <w:bCs/>
-          <w:sz w:val="40"/>
-          <w:szCs w:val="40"/>
-        </w:rPr>
-        <w:t>Sztuczna inteligencja i systemy ekspertowe</w:t>
-      </w:r>
-    </w:p>
-    <w:p>
-      <w:pPr>
-        <w:rPr>
-          <w:b/>
-          <w:bCs/>
-          <w:sz w:val="36"/>
-          <w:szCs w:val="36"/>
-        </w:rPr>
-      </w:pPr>
-      <w:r>
-        <w:rPr>
-          <w:b/>
-          <w:bCs/>
-          <w:sz w:val="36"/>
-          <w:szCs w:val="36"/>
-        </w:rPr>
-        <w:tab/>
-      </w:r>
-      <w:r>
-        <w:rPr>
-          <w:b/>
-          <w:bCs/>
-          <w:sz w:val="36"/>
-          <w:szCs w:val="36"/>
-        </w:rPr>
-        <w:tab/>
-      </w:r>
-      <w:r>
-        <w:rPr>
-          <w:b/>
-          <w:bCs/>
-          <w:sz w:val="36"/>
-          <w:szCs w:val="36"/>
-        </w:rPr>
-        <w:tab/>
-      </w:r>
-      <w:r>
-        <w:rPr>
-          <w:b/>
-          <w:bCs/>
-          <w:sz w:val="36"/>
-          <w:szCs w:val="36"/>
-        </w:rPr>
-        <w:tab/>
-      </w:r>
-      <w:r>
-        <w:rPr>
-          <w:b/>
-          <w:bCs/>
-          <w:sz w:val="36"/>
-          <w:szCs w:val="36"/>
-        </w:rPr>
-        <w:tab/>
-      </w:r>
+          <w:sz w:val="28"/>
+          <w:szCs w:val="28"/>
+        </w:rPr>
+      </w:pPr>
       <w:r>
         <w:rPr>
           <w:b/>
@@ -332,7 +370,7 @@
           <w:sz w:val="32"/>
           <w:szCs w:val="32"/>
         </w:rPr>
-        <w:t>Zadanie</w:t>
+        <w:tab/>
       </w:r>
       <w:r>
         <w:rPr>
@@ -340,6 +378,51 @@
           <w:bCs/>
           <w:sz w:val="32"/>
           <w:szCs w:val="32"/>
+        </w:rPr>
+        <w:tab/>
+      </w:r>
+      <w:r>
+        <w:rPr>
+          <w:b/>
+          <w:bCs/>
+          <w:sz w:val="32"/>
+          <w:szCs w:val="32"/>
+        </w:rPr>
+        <w:tab/>
+      </w:r>
+      <w:r>
+        <w:rPr>
+          <w:b/>
+          <w:bCs/>
+          <w:sz w:val="32"/>
+          <w:szCs w:val="32"/>
+        </w:rPr>
+        <w:tab/>
+      </w:r>
+      <w:r>
+        <w:rPr>
+          <w:b/>
+          <w:bCs/>
+          <w:sz w:val="32"/>
+          <w:szCs w:val="32"/>
+        </w:rPr>
+        <w:tab/>
+      </w:r>
+      <w:r>
+        <w:rPr>
+          <w:b/>
+          <w:bCs/>
+          <w:sz w:val="28"/>
+          <w:szCs w:val="28"/>
+        </w:rPr>
+        <w:t>Zadanie</w:t>
+      </w:r>
+      <w:r>
+        <w:rPr>
+          <w:b/>
+          <w:bCs/>
+          <w:sz w:val="28"/>
+          <w:szCs w:val="28"/>
         </w:rPr>
         <w:t>: Piętnastka</w:t>
       </w:r>
@@ -354,44 +437,27 @@
         <w:rPr>
           <w:b/>
           <w:bCs/>
-          <w:sz w:val="32"/>
-          <w:szCs w:val="32"/>
+          <w:sz w:val="28"/>
+          <w:szCs w:val="28"/>
         </w:rPr>
       </w:pPr>
       <w:r>
         <w:rPr>
           <w:b/>
           <w:bCs/>
-          <w:sz w:val="32"/>
-          <w:szCs w:val="32"/>
-        </w:rPr>
-        <w:t xml:space="preserve">Cel </w:t>
-      </w:r>
-    </w:p>
-    <w:p>
-      <w:pPr>
-        <w:pStyle w:val="Akapitzlist"/>
-        <w:rPr>
           <w:sz w:val="28"/>
           <w:szCs w:val="28"/>
         </w:rPr>
-      </w:pPr>
-      <w:r>
-        <w:rPr>
-          <w:sz w:val="24"/>
-          <w:szCs w:val="24"/>
-        </w:rPr>
+        <w:t xml:space="preserve">Cel </w:t>
+      </w:r>
+    </w:p>
+    <w:p>
+      <w:pPr>
+        <w:pStyle w:val="Akapitzlist"/>
+      </w:pPr>
+      <w:r>
         <w:t>To zadanie składało się z dwóch elementów: części programistycznej i badawczej. W ramach części programistycznej należało napisać program, który rozwiązywałby łamigłówkę z wykorzystaniem różnych metod przeszukiwania przestrzeni stanów. W części badawczej natomiast analizowaliśmy zachowanie tych metod w odniesieniu do danego problemu.</w:t>
       </w:r>
-    </w:p>
-    <w:p>
-      <w:pPr>
-        <w:pStyle w:val="Akapitzlist"/>
-        <w:rPr>
-          <w:sz w:val="28"/>
-          <w:szCs w:val="28"/>
-        </w:rPr>
-      </w:pPr>
     </w:p>
     <w:p>
       <w:pPr>
@@ -403,127 +469,105 @@
         <w:rPr>
           <w:b/>
           <w:bCs/>
-          <w:sz w:val="32"/>
-          <w:szCs w:val="32"/>
-        </w:rPr>
-      </w:pPr>
-      <w:r>
-        <w:rPr>
-          <w:b/>
-          <w:bCs/>
-          <w:sz w:val="32"/>
-          <w:szCs w:val="32"/>
-        </w:rPr>
-        <w:t>Wyniki</w:t>
-      </w:r>
-    </w:p>
-    <w:p>
-      <w:pPr>
-        <w:pStyle w:val="Akapitzlist"/>
-        <w:ind w:left="502"/>
+          <w:sz w:val="28"/>
+          <w:szCs w:val="28"/>
+        </w:rPr>
+      </w:pPr>
+      <w:r>
         <w:rPr>
           <w:b/>
           <w:bCs/>
           <w:sz w:val="28"/>
           <w:szCs w:val="28"/>
         </w:rPr>
-      </w:pPr>
-      <w:r>
+        <w:t>Wyniki</w:t>
+      </w:r>
+    </w:p>
+    <w:p>
+      <w:pPr>
+        <w:pStyle w:val="Akapitzlist"/>
+        <w:ind w:left="502"/>
         <w:rPr>
           <w:b/>
           <w:bCs/>
-          <w:sz w:val="28"/>
-          <w:szCs w:val="28"/>
-        </w:rPr>
-        <w:t>2.1 Informacje o wykorzystanych narzędziach</w:t>
-      </w:r>
+          <w:sz w:val="24"/>
+          <w:szCs w:val="24"/>
+        </w:rPr>
+      </w:pPr>
       <w:r>
         <w:rPr>
           <w:b/>
           <w:bCs/>
-          <w:sz w:val="28"/>
-          <w:szCs w:val="28"/>
-        </w:rPr>
-        <w:t>.</w:t>
-      </w:r>
-    </w:p>
-    <w:p>
-      <w:pPr>
-        <w:ind w:left="708"/>
-        <w:rPr>
           <w:sz w:val="24"/>
           <w:szCs w:val="24"/>
         </w:rPr>
-      </w:pPr>
-      <w:r>
-        <w:rPr>
+        <w:t xml:space="preserve">2.1 </w:t>
+      </w:r>
+      <w:r>
+        <w:rPr>
+          <w:b/>
+          <w:bCs/>
           <w:sz w:val="24"/>
           <w:szCs w:val="24"/>
         </w:rPr>
-        <w:t xml:space="preserve">Aby zrealizować zadanie, skorzystaliśmy z języka programowania </w:t>
-      </w:r>
-      <w:proofErr w:type="spellStart"/>
-      <w:r>
-        <w:rPr>
+        <w:t xml:space="preserve">      </w:t>
+      </w:r>
+      <w:r>
+        <w:rPr>
+          <w:b/>
+          <w:bCs/>
           <w:sz w:val="24"/>
           <w:szCs w:val="24"/>
         </w:rPr>
-        <w:t>Python</w:t>
-      </w:r>
-      <w:proofErr w:type="spellEnd"/>
-      <w:r>
-        <w:rPr>
+        <w:t>Informacje o wykorzystanych narzędziach</w:t>
+      </w:r>
+      <w:r>
+        <w:rPr>
+          <w:b/>
+          <w:bCs/>
           <w:sz w:val="24"/>
           <w:szCs w:val="24"/>
         </w:rPr>
+        <w:t>.</w:t>
+      </w:r>
+    </w:p>
+    <w:p>
+      <w:pPr>
+        <w:ind w:left="708"/>
+      </w:pPr>
+      <w:r>
+        <w:t xml:space="preserve">Aby zrealizować zadanie, skorzystaliśmy z języka programowania </w:t>
+      </w:r>
+      <w:proofErr w:type="spellStart"/>
+      <w:r>
+        <w:t>Python</w:t>
+      </w:r>
+      <w:proofErr w:type="spellEnd"/>
+      <w:r>
         <w:t xml:space="preserve"> i jego bibliotek. W celu zaimplementowania algorytmów BFS i A* wykorzystaliśmy bibliotekę </w:t>
       </w:r>
       <w:proofErr w:type="spellStart"/>
       <w:r>
-        <w:rPr>
-          <w:sz w:val="24"/>
-          <w:szCs w:val="24"/>
-        </w:rPr>
         <w:t>Collections</w:t>
       </w:r>
       <w:proofErr w:type="spellEnd"/>
       <w:r>
-        <w:rPr>
-          <w:sz w:val="24"/>
-          <w:szCs w:val="24"/>
-        </w:rPr>
         <w:t xml:space="preserve"> oraz bibliotekę Queue. Natomiast do wizualizacji wyników posłużyliśmy się biblioteką </w:t>
       </w:r>
       <w:proofErr w:type="spellStart"/>
       <w:r>
-        <w:rPr>
-          <w:sz w:val="24"/>
-          <w:szCs w:val="24"/>
-        </w:rPr>
         <w:t>Matplotlib</w:t>
       </w:r>
       <w:proofErr w:type="spellEnd"/>
       <w:r>
-        <w:rPr>
-          <w:sz w:val="24"/>
-          <w:szCs w:val="24"/>
-        </w:rPr>
         <w:t xml:space="preserve"> oraz </w:t>
       </w:r>
       <w:proofErr w:type="spellStart"/>
       <w:r>
-        <w:rPr>
-          <w:sz w:val="24"/>
-          <w:szCs w:val="24"/>
-        </w:rPr>
         <w:t>Numpy</w:t>
       </w:r>
       <w:proofErr w:type="spellEnd"/>
       <w:r>
-        <w:rPr>
-          <w:sz w:val="24"/>
-          <w:szCs w:val="24"/>
-        </w:rPr>
         <w:t>.</w:t>
       </w:r>
     </w:p>
@@ -537,48 +581,2221 @@
         <w:rPr>
           <w:b/>
           <w:bCs/>
-          <w:sz w:val="28"/>
-          <w:szCs w:val="28"/>
+          <w:sz w:val="24"/>
+          <w:szCs w:val="24"/>
         </w:rPr>
       </w:pPr>
       <w:r>
         <w:rPr>
           <w:b/>
           <w:bCs/>
-          <w:sz w:val="28"/>
-          <w:szCs w:val="28"/>
-        </w:rPr>
-        <w:t>Prezentacja wyników w postaci wykresów</w:t>
-      </w:r>
-    </w:p>
-    <w:p>
-      <w:pPr>
-        <w:ind w:left="492"/>
+          <w:noProof/>
+          <w:sz w:val="32"/>
+          <w:szCs w:val="32"/>
+        </w:rPr>
+        <w:drawing>
+          <wp:anchor distT="0" distB="0" distL="114300" distR="114300" simplePos="0" relativeHeight="251655164" behindDoc="0" locked="0" layoutInCell="1" allowOverlap="1" wp14:anchorId="4E608DFC" wp14:editId="285F0C65">
+            <wp:simplePos x="0" y="0"/>
+            <wp:positionH relativeFrom="page">
+              <wp:posOffset>129540</wp:posOffset>
+            </wp:positionH>
+            <wp:positionV relativeFrom="page">
+              <wp:posOffset>4046220</wp:posOffset>
+            </wp:positionV>
+            <wp:extent cx="3733800" cy="2800350"/>
+            <wp:effectExtent l="0" t="0" r="7620" b="0"/>
+            <wp:wrapSquare wrapText="bothSides"/>
+            <wp:docPr id="422017431" name="Obraz 1"/>
+            <wp:cNvGraphicFramePr>
+              <a:graphicFrameLocks xmlns:a="http://schemas.openxmlformats.org/drawingml/2006/main" noChangeAspect="1"/>
+            </wp:cNvGraphicFramePr>
+            <a:graphic xmlns:a="http://schemas.openxmlformats.org/drawingml/2006/main">
+              <a:graphicData uri="http://schemas.openxmlformats.org/drawingml/2006/picture">
+                <pic:pic xmlns:pic="http://schemas.openxmlformats.org/drawingml/2006/picture">
+                  <pic:nvPicPr>
+                    <pic:cNvPr id="0" name="Picture 1"/>
+                    <pic:cNvPicPr>
+                      <a:picLocks noChangeAspect="1" noChangeArrowheads="1"/>
+                    </pic:cNvPicPr>
+                  </pic:nvPicPr>
+                  <pic:blipFill>
+                    <a:blip r:embed="rId8">
+                      <a:extLst>
+                        <a:ext uri="{28A0092B-C50C-407E-A947-70E740481C1C}">
+                          <a14:useLocalDpi xmlns:a14="http://schemas.microsoft.com/office/drawing/2010/main" val="0"/>
+                        </a:ext>
+                      </a:extLst>
+                    </a:blip>
+                    <a:srcRect/>
+                    <a:stretch>
+                      <a:fillRect/>
+                    </a:stretch>
+                  </pic:blipFill>
+                  <pic:spPr bwMode="auto">
+                    <a:xfrm>
+                      <a:off x="0" y="0"/>
+                      <a:ext cx="3733800" cy="2800350"/>
+                    </a:xfrm>
+                    <a:prstGeom prst="rect">
+                      <a:avLst/>
+                    </a:prstGeom>
+                    <a:noFill/>
+                    <a:ln>
+                      <a:noFill/>
+                    </a:ln>
+                  </pic:spPr>
+                </pic:pic>
+              </a:graphicData>
+            </a:graphic>
+            <wp14:sizeRelH relativeFrom="margin">
+              <wp14:pctWidth>0</wp14:pctWidth>
+            </wp14:sizeRelH>
+            <wp14:sizeRelV relativeFrom="margin">
+              <wp14:pctHeight>0</wp14:pctHeight>
+            </wp14:sizeRelV>
+          </wp:anchor>
+        </w:drawing>
+      </w:r>
+      <w:r>
         <w:rPr>
           <w:b/>
           <w:bCs/>
+          <w:noProof/>
+          <w:sz w:val="32"/>
+          <w:szCs w:val="32"/>
+        </w:rPr>
+        <w:drawing>
+          <wp:anchor distT="0" distB="0" distL="114300" distR="114300" simplePos="0" relativeHeight="251659264" behindDoc="0" locked="0" layoutInCell="1" allowOverlap="1" wp14:anchorId="5F0CBDFC" wp14:editId="2B5F1ECE">
+            <wp:simplePos x="0" y="0"/>
+            <wp:positionH relativeFrom="page">
+              <wp:posOffset>3642360</wp:posOffset>
+            </wp:positionH>
+            <wp:positionV relativeFrom="paragraph">
+              <wp:posOffset>204470</wp:posOffset>
+            </wp:positionV>
+            <wp:extent cx="3804920" cy="2853690"/>
+            <wp:effectExtent l="0" t="0" r="5080" b="3810"/>
+            <wp:wrapSquare wrapText="bothSides"/>
+            <wp:docPr id="416528730" name="Obraz 2"/>
+            <wp:cNvGraphicFramePr>
+              <a:graphicFrameLocks xmlns:a="http://schemas.openxmlformats.org/drawingml/2006/main" noChangeAspect="1"/>
+            </wp:cNvGraphicFramePr>
+            <a:graphic xmlns:a="http://schemas.openxmlformats.org/drawingml/2006/main">
+              <a:graphicData uri="http://schemas.openxmlformats.org/drawingml/2006/picture">
+                <pic:pic xmlns:pic="http://schemas.openxmlformats.org/drawingml/2006/picture">
+                  <pic:nvPicPr>
+                    <pic:cNvPr id="0" name="Picture 2"/>
+                    <pic:cNvPicPr>
+                      <a:picLocks noChangeAspect="1" noChangeArrowheads="1"/>
+                    </pic:cNvPicPr>
+                  </pic:nvPicPr>
+                  <pic:blipFill>
+                    <a:blip r:embed="rId9">
+                      <a:extLst>
+                        <a:ext uri="{28A0092B-C50C-407E-A947-70E740481C1C}">
+                          <a14:useLocalDpi xmlns:a14="http://schemas.microsoft.com/office/drawing/2010/main" val="0"/>
+                        </a:ext>
+                      </a:extLst>
+                    </a:blip>
+                    <a:srcRect/>
+                    <a:stretch>
+                      <a:fillRect/>
+                    </a:stretch>
+                  </pic:blipFill>
+                  <pic:spPr bwMode="auto">
+                    <a:xfrm>
+                      <a:off x="0" y="0"/>
+                      <a:ext cx="3804920" cy="2853690"/>
+                    </a:xfrm>
+                    <a:prstGeom prst="rect">
+                      <a:avLst/>
+                    </a:prstGeom>
+                    <a:noFill/>
+                    <a:ln>
+                      <a:noFill/>
+                    </a:ln>
+                  </pic:spPr>
+                </pic:pic>
+              </a:graphicData>
+            </a:graphic>
+            <wp14:sizeRelH relativeFrom="margin">
+              <wp14:pctWidth>0</wp14:pctWidth>
+            </wp14:sizeRelH>
+            <wp14:sizeRelV relativeFrom="margin">
+              <wp14:pctHeight>0</wp14:pctHeight>
+            </wp14:sizeRelV>
+          </wp:anchor>
+        </w:drawing>
+      </w:r>
+      <w:r>
+        <w:rPr>
+          <w:b/>
+          <w:bCs/>
+          <w:noProof/>
+          <w:sz w:val="24"/>
+          <w:szCs w:val="24"/>
+        </w:rPr>
+        <w:drawing>
+          <wp:anchor distT="0" distB="0" distL="114300" distR="114300" simplePos="0" relativeHeight="251660288" behindDoc="1" locked="0" layoutInCell="1" allowOverlap="1" wp14:anchorId="1E4260C9" wp14:editId="0A75691F">
+            <wp:simplePos x="0" y="0"/>
+            <wp:positionH relativeFrom="margin">
+              <wp:posOffset>3244215</wp:posOffset>
+            </wp:positionH>
+            <wp:positionV relativeFrom="paragraph">
+              <wp:posOffset>3015615</wp:posOffset>
+            </wp:positionV>
+            <wp:extent cx="3909695" cy="2939415"/>
+            <wp:effectExtent l="0" t="0" r="0" b="0"/>
+            <wp:wrapTight wrapText="bothSides">
+              <wp:wrapPolygon edited="0">
+                <wp:start x="0" y="0"/>
+                <wp:lineTo x="0" y="21418"/>
+                <wp:lineTo x="21470" y="21418"/>
+                <wp:lineTo x="21470" y="0"/>
+                <wp:lineTo x="0" y="0"/>
+              </wp:wrapPolygon>
+            </wp:wrapTight>
+            <wp:docPr id="1172100125" name="Obraz 6"/>
+            <wp:cNvGraphicFramePr>
+              <a:graphicFrameLocks xmlns:a="http://schemas.openxmlformats.org/drawingml/2006/main" noChangeAspect="1"/>
+            </wp:cNvGraphicFramePr>
+            <a:graphic xmlns:a="http://schemas.openxmlformats.org/drawingml/2006/main">
+              <a:graphicData uri="http://schemas.openxmlformats.org/drawingml/2006/picture">
+                <pic:pic xmlns:pic="http://schemas.openxmlformats.org/drawingml/2006/picture">
+                  <pic:nvPicPr>
+                    <pic:cNvPr id="0" name="Picture 6"/>
+                    <pic:cNvPicPr>
+                      <a:picLocks noChangeAspect="1" noChangeArrowheads="1"/>
+                    </pic:cNvPicPr>
+                  </pic:nvPicPr>
+                  <pic:blipFill>
+                    <a:blip r:embed="rId10">
+                      <a:extLst>
+                        <a:ext uri="{28A0092B-C50C-407E-A947-70E740481C1C}">
+                          <a14:useLocalDpi xmlns:a14="http://schemas.microsoft.com/office/drawing/2010/main" val="0"/>
+                        </a:ext>
+                      </a:extLst>
+                    </a:blip>
+                    <a:srcRect/>
+                    <a:stretch>
+                      <a:fillRect/>
+                    </a:stretch>
+                  </pic:blipFill>
+                  <pic:spPr bwMode="auto">
+                    <a:xfrm>
+                      <a:off x="0" y="0"/>
+                      <a:ext cx="3909695" cy="2939415"/>
+                    </a:xfrm>
+                    <a:prstGeom prst="rect">
+                      <a:avLst/>
+                    </a:prstGeom>
+                    <a:noFill/>
+                    <a:ln>
+                      <a:noFill/>
+                    </a:ln>
+                  </pic:spPr>
+                </pic:pic>
+              </a:graphicData>
+            </a:graphic>
+            <wp14:sizeRelH relativeFrom="margin">
+              <wp14:pctWidth>0</wp14:pctWidth>
+            </wp14:sizeRelH>
+            <wp14:sizeRelV relativeFrom="margin">
+              <wp14:pctHeight>0</wp14:pctHeight>
+            </wp14:sizeRelV>
+          </wp:anchor>
+        </w:drawing>
+      </w:r>
+      <w:r>
+        <w:rPr>
+          <w:b/>
+          <w:bCs/>
+          <w:noProof/>
           <w:sz w:val="36"/>
           <w:szCs w:val="36"/>
         </w:rPr>
-      </w:pPr>
+        <w:drawing>
+          <wp:anchor distT="0" distB="0" distL="114300" distR="114300" simplePos="0" relativeHeight="251661312" behindDoc="0" locked="0" layoutInCell="1" allowOverlap="1" wp14:anchorId="2D2E8677" wp14:editId="5DF334AD">
+            <wp:simplePos x="0" y="0"/>
+            <wp:positionH relativeFrom="page">
+              <wp:align>left</wp:align>
+            </wp:positionH>
+            <wp:positionV relativeFrom="paragraph">
+              <wp:posOffset>3016885</wp:posOffset>
+            </wp:positionV>
+            <wp:extent cx="3787140" cy="2840355"/>
+            <wp:effectExtent l="0" t="0" r="3810" b="0"/>
+            <wp:wrapSquare wrapText="bothSides"/>
+            <wp:docPr id="1131438207" name="Obraz 7"/>
+            <wp:cNvGraphicFramePr>
+              <a:graphicFrameLocks xmlns:a="http://schemas.openxmlformats.org/drawingml/2006/main" noChangeAspect="1"/>
+            </wp:cNvGraphicFramePr>
+            <a:graphic xmlns:a="http://schemas.openxmlformats.org/drawingml/2006/main">
+              <a:graphicData uri="http://schemas.openxmlformats.org/drawingml/2006/picture">
+                <pic:pic xmlns:pic="http://schemas.openxmlformats.org/drawingml/2006/picture">
+                  <pic:nvPicPr>
+                    <pic:cNvPr id="0" name="Picture 7"/>
+                    <pic:cNvPicPr>
+                      <a:picLocks noChangeAspect="1" noChangeArrowheads="1"/>
+                    </pic:cNvPicPr>
+                  </pic:nvPicPr>
+                  <pic:blipFill>
+                    <a:blip r:embed="rId11">
+                      <a:extLst>
+                        <a:ext uri="{28A0092B-C50C-407E-A947-70E740481C1C}">
+                          <a14:useLocalDpi xmlns:a14="http://schemas.microsoft.com/office/drawing/2010/main" val="0"/>
+                        </a:ext>
+                      </a:extLst>
+                    </a:blip>
+                    <a:srcRect/>
+                    <a:stretch>
+                      <a:fillRect/>
+                    </a:stretch>
+                  </pic:blipFill>
+                  <pic:spPr bwMode="auto">
+                    <a:xfrm>
+                      <a:off x="0" y="0"/>
+                      <a:ext cx="3787140" cy="2840355"/>
+                    </a:xfrm>
+                    <a:prstGeom prst="rect">
+                      <a:avLst/>
+                    </a:prstGeom>
+                    <a:noFill/>
+                    <a:ln>
+                      <a:noFill/>
+                    </a:ln>
+                  </pic:spPr>
+                </pic:pic>
+              </a:graphicData>
+            </a:graphic>
+            <wp14:sizeRelH relativeFrom="margin">
+              <wp14:pctWidth>0</wp14:pctWidth>
+            </wp14:sizeRelH>
+            <wp14:sizeRelV relativeFrom="margin">
+              <wp14:pctHeight>0</wp14:pctHeight>
+            </wp14:sizeRelV>
+          </wp:anchor>
+        </w:drawing>
+      </w:r>
       <w:r>
         <w:rPr>
           <w:b/>
           <w:bCs/>
-          <w:sz w:val="36"/>
-          <w:szCs w:val="36"/>
-        </w:rPr>
-        <w:t xml:space="preserve">    </w:t>
+          <w:sz w:val="24"/>
+          <w:szCs w:val="24"/>
+        </w:rPr>
+        <w:t>Prezentacja wyników w postaci wykresów</w:t>
+      </w:r>
+      <w:r>
+        <w:rPr>
+          <w:b/>
+          <w:bCs/>
+          <w:sz w:val="24"/>
+          <w:szCs w:val="24"/>
+        </w:rPr>
+        <w:t>.</w:t>
+      </w:r>
+    </w:p>
+    <w:p>
+      <w:pPr>
+        <w:ind w:left="492"/>
+        <w:rPr>
+          <w:i/>
+          <w:iCs/>
+        </w:rPr>
+      </w:pPr>
+      <w:r>
+        <w:rPr>
+          <w:i/>
+          <w:iCs/>
+        </w:rPr>
+        <w:t>Rysunek 1. Charakterystyka średnie</w:t>
+      </w:r>
+      <w:r>
+        <w:rPr>
+          <w:i/>
+          <w:iCs/>
+        </w:rPr>
+        <w:t xml:space="preserve"> </w:t>
+      </w:r>
+      <w:r>
+        <w:rPr>
+          <w:i/>
+          <w:iCs/>
+        </w:rPr>
+        <w:t>arytmetycznej dla długości znalezionego rozwiązania względem głębokości rozwiązania</w:t>
+      </w:r>
+      <w:r>
+        <w:rPr>
+          <w:i/>
+          <w:iCs/>
+        </w:rPr>
+        <w:t>.</w:t>
+      </w:r>
+    </w:p>
+    <w:p>
+      <w:pPr>
+        <w:rPr>
+          <w:i/>
+          <w:iCs/>
+        </w:rPr>
+      </w:pPr>
+    </w:p>
+    <w:p>
+      <w:pPr>
+        <w:rPr>
+          <w:i/>
+          <w:iCs/>
+        </w:rPr>
+      </w:pPr>
+      <w:r>
+        <w:rPr>
+          <w:i/>
+          <w:iCs/>
+          <w:noProof/>
+          <w:sz w:val="24"/>
+          <w:szCs w:val="24"/>
+        </w:rPr>
+        <w:drawing>
+          <wp:anchor distT="0" distB="0" distL="114300" distR="114300" simplePos="0" relativeHeight="251664384" behindDoc="0" locked="0" layoutInCell="1" allowOverlap="1" wp14:anchorId="7F0C592E" wp14:editId="447B8BE8">
+            <wp:simplePos x="0" y="0"/>
+            <wp:positionH relativeFrom="margin">
+              <wp:posOffset>3383915</wp:posOffset>
+            </wp:positionH>
+            <wp:positionV relativeFrom="page">
+              <wp:posOffset>-68580</wp:posOffset>
+            </wp:positionV>
+            <wp:extent cx="3515360" cy="2636520"/>
+            <wp:effectExtent l="0" t="0" r="8890" b="0"/>
+            <wp:wrapSquare wrapText="bothSides"/>
+            <wp:docPr id="1507396821" name="Obraz 9"/>
+            <wp:cNvGraphicFramePr>
+              <a:graphicFrameLocks xmlns:a="http://schemas.openxmlformats.org/drawingml/2006/main" noChangeAspect="1"/>
+            </wp:cNvGraphicFramePr>
+            <a:graphic xmlns:a="http://schemas.openxmlformats.org/drawingml/2006/main">
+              <a:graphicData uri="http://schemas.openxmlformats.org/drawingml/2006/picture">
+                <pic:pic xmlns:pic="http://schemas.openxmlformats.org/drawingml/2006/picture">
+                  <pic:nvPicPr>
+                    <pic:cNvPr id="0" name="Picture 9"/>
+                    <pic:cNvPicPr>
+                      <a:picLocks noChangeAspect="1" noChangeArrowheads="1"/>
+                    </pic:cNvPicPr>
+                  </pic:nvPicPr>
+                  <pic:blipFill>
+                    <a:blip r:embed="rId12">
+                      <a:extLst>
+                        <a:ext uri="{28A0092B-C50C-407E-A947-70E740481C1C}">
+                          <a14:useLocalDpi xmlns:a14="http://schemas.microsoft.com/office/drawing/2010/main" val="0"/>
+                        </a:ext>
+                      </a:extLst>
+                    </a:blip>
+                    <a:srcRect/>
+                    <a:stretch>
+                      <a:fillRect/>
+                    </a:stretch>
+                  </pic:blipFill>
+                  <pic:spPr bwMode="auto">
+                    <a:xfrm>
+                      <a:off x="0" y="0"/>
+                      <a:ext cx="3515360" cy="2636520"/>
+                    </a:xfrm>
+                    <a:prstGeom prst="rect">
+                      <a:avLst/>
+                    </a:prstGeom>
+                    <a:noFill/>
+                    <a:ln>
+                      <a:noFill/>
+                    </a:ln>
+                  </pic:spPr>
+                </pic:pic>
+              </a:graphicData>
+            </a:graphic>
+            <wp14:sizeRelH relativeFrom="margin">
+              <wp14:pctWidth>0</wp14:pctWidth>
+            </wp14:sizeRelH>
+            <wp14:sizeRelV relativeFrom="margin">
+              <wp14:pctHeight>0</wp14:pctHeight>
+            </wp14:sizeRelV>
+          </wp:anchor>
+        </w:drawing>
+      </w:r>
+      <w:r>
+        <w:rPr>
+          <w:i/>
+          <w:iCs/>
+          <w:noProof/>
+        </w:rPr>
+        <w:drawing>
+          <wp:anchor distT="0" distB="0" distL="114300" distR="114300" simplePos="0" relativeHeight="251663360" behindDoc="0" locked="0" layoutInCell="1" allowOverlap="1" wp14:anchorId="1D8A81FF" wp14:editId="4CF90DAC">
+            <wp:simplePos x="0" y="0"/>
+            <wp:positionH relativeFrom="page">
+              <wp:posOffset>167640</wp:posOffset>
+            </wp:positionH>
+            <wp:positionV relativeFrom="page">
+              <wp:posOffset>-15240</wp:posOffset>
+            </wp:positionV>
+            <wp:extent cx="3464560" cy="2598420"/>
+            <wp:effectExtent l="0" t="0" r="2540" b="0"/>
+            <wp:wrapSquare wrapText="bothSides"/>
+            <wp:docPr id="1790867706" name="Obraz 8" descr="Obraz zawierający tekst, zrzut ekranu, Wykres, diagram&#10;&#10;Opis wygenerowany automatycznie"/>
+            <wp:cNvGraphicFramePr>
+              <a:graphicFrameLocks xmlns:a="http://schemas.openxmlformats.org/drawingml/2006/main" noChangeAspect="1"/>
+            </wp:cNvGraphicFramePr>
+            <a:graphic xmlns:a="http://schemas.openxmlformats.org/drawingml/2006/main">
+              <a:graphicData uri="http://schemas.openxmlformats.org/drawingml/2006/picture">
+                <pic:pic xmlns:pic="http://schemas.openxmlformats.org/drawingml/2006/picture">
+                  <pic:nvPicPr>
+                    <pic:cNvPr id="1790867706" name="Obraz 8" descr="Obraz zawierający tekst, zrzut ekranu, Wykres, diagram&#10;&#10;Opis wygenerowany automatycznie"/>
+                    <pic:cNvPicPr>
+                      <a:picLocks noChangeAspect="1" noChangeArrowheads="1"/>
+                    </pic:cNvPicPr>
+                  </pic:nvPicPr>
+                  <pic:blipFill>
+                    <a:blip r:embed="rId13">
+                      <a:extLst>
+                        <a:ext uri="{28A0092B-C50C-407E-A947-70E740481C1C}">
+                          <a14:useLocalDpi xmlns:a14="http://schemas.microsoft.com/office/drawing/2010/main" val="0"/>
+                        </a:ext>
+                      </a:extLst>
+                    </a:blip>
+                    <a:srcRect/>
+                    <a:stretch>
+                      <a:fillRect/>
+                    </a:stretch>
+                  </pic:blipFill>
+                  <pic:spPr bwMode="auto">
+                    <a:xfrm>
+                      <a:off x="0" y="0"/>
+                      <a:ext cx="3464560" cy="2598420"/>
+                    </a:xfrm>
+                    <a:prstGeom prst="rect">
+                      <a:avLst/>
+                    </a:prstGeom>
+                    <a:noFill/>
+                    <a:ln>
+                      <a:noFill/>
+                    </a:ln>
+                  </pic:spPr>
+                </pic:pic>
+              </a:graphicData>
+            </a:graphic>
+            <wp14:sizeRelH relativeFrom="margin">
+              <wp14:pctWidth>0</wp14:pctWidth>
+            </wp14:sizeRelH>
+            <wp14:sizeRelV relativeFrom="margin">
+              <wp14:pctHeight>0</wp14:pctHeight>
+            </wp14:sizeRelV>
+          </wp:anchor>
+        </w:drawing>
+      </w:r>
+      <w:r>
+        <w:rPr>
+          <w:i/>
+          <w:iCs/>
+          <w:noProof/>
+        </w:rPr>
+        <w:drawing>
+          <wp:anchor distT="0" distB="0" distL="114300" distR="114300" simplePos="0" relativeHeight="251657214" behindDoc="1" locked="0" layoutInCell="1" allowOverlap="1" wp14:anchorId="3BC62B9F" wp14:editId="4DEC024E">
+            <wp:simplePos x="0" y="0"/>
+            <wp:positionH relativeFrom="column">
+              <wp:posOffset>-194945</wp:posOffset>
+            </wp:positionH>
+            <wp:positionV relativeFrom="page">
+              <wp:posOffset>2444115</wp:posOffset>
+            </wp:positionV>
+            <wp:extent cx="3467100" cy="2600325"/>
+            <wp:effectExtent l="0" t="0" r="0" b="9525"/>
+            <wp:wrapNone/>
+            <wp:docPr id="128359773" name="Obraz 10"/>
+            <wp:cNvGraphicFramePr>
+              <a:graphicFrameLocks xmlns:a="http://schemas.openxmlformats.org/drawingml/2006/main" noChangeAspect="1"/>
+            </wp:cNvGraphicFramePr>
+            <a:graphic xmlns:a="http://schemas.openxmlformats.org/drawingml/2006/main">
+              <a:graphicData uri="http://schemas.openxmlformats.org/drawingml/2006/picture">
+                <pic:pic xmlns:pic="http://schemas.openxmlformats.org/drawingml/2006/picture">
+                  <pic:nvPicPr>
+                    <pic:cNvPr id="0" name="Picture 10"/>
+                    <pic:cNvPicPr>
+                      <a:picLocks noChangeAspect="1" noChangeArrowheads="1"/>
+                    </pic:cNvPicPr>
+                  </pic:nvPicPr>
+                  <pic:blipFill>
+                    <a:blip r:embed="rId14">
+                      <a:extLst>
+                        <a:ext uri="{28A0092B-C50C-407E-A947-70E740481C1C}">
+                          <a14:useLocalDpi xmlns:a14="http://schemas.microsoft.com/office/drawing/2010/main" val="0"/>
+                        </a:ext>
+                      </a:extLst>
+                    </a:blip>
+                    <a:srcRect/>
+                    <a:stretch>
+                      <a:fillRect/>
+                    </a:stretch>
+                  </pic:blipFill>
+                  <pic:spPr bwMode="auto">
+                    <a:xfrm>
+                      <a:off x="0" y="0"/>
+                      <a:ext cx="3467100" cy="2600325"/>
+                    </a:xfrm>
+                    <a:prstGeom prst="rect">
+                      <a:avLst/>
+                    </a:prstGeom>
+                    <a:noFill/>
+                    <a:ln>
+                      <a:noFill/>
+                    </a:ln>
+                  </pic:spPr>
+                </pic:pic>
+              </a:graphicData>
+            </a:graphic>
+            <wp14:sizeRelH relativeFrom="margin">
+              <wp14:pctWidth>0</wp14:pctWidth>
+            </wp14:sizeRelH>
+            <wp14:sizeRelV relativeFrom="margin">
+              <wp14:pctHeight>0</wp14:pctHeight>
+            </wp14:sizeRelV>
+          </wp:anchor>
+        </w:drawing>
+      </w:r>
+      <w:r>
+        <w:rPr>
+          <w:i/>
+          <w:iCs/>
+          <w:noProof/>
+        </w:rPr>
+        <w:drawing>
+          <wp:anchor distT="0" distB="0" distL="114300" distR="114300" simplePos="0" relativeHeight="251668480" behindDoc="1" locked="0" layoutInCell="1" allowOverlap="1" wp14:anchorId="7C9D98E8" wp14:editId="0ADDD9FC">
+            <wp:simplePos x="0" y="0"/>
+            <wp:positionH relativeFrom="margin">
+              <wp:posOffset>3298825</wp:posOffset>
+            </wp:positionH>
+            <wp:positionV relativeFrom="page">
+              <wp:posOffset>2415540</wp:posOffset>
+            </wp:positionV>
+            <wp:extent cx="3618382" cy="2651760"/>
+            <wp:effectExtent l="0" t="0" r="1270" b="0"/>
+            <wp:wrapNone/>
+            <wp:docPr id="997260665" name="Obraz 13"/>
+            <wp:cNvGraphicFramePr>
+              <a:graphicFrameLocks xmlns:a="http://schemas.openxmlformats.org/drawingml/2006/main" noChangeAspect="1"/>
+            </wp:cNvGraphicFramePr>
+            <a:graphic xmlns:a="http://schemas.openxmlformats.org/drawingml/2006/main">
+              <a:graphicData uri="http://schemas.openxmlformats.org/drawingml/2006/picture">
+                <pic:pic xmlns:pic="http://schemas.openxmlformats.org/drawingml/2006/picture">
+                  <pic:nvPicPr>
+                    <pic:cNvPr id="0" name="Picture 13"/>
+                    <pic:cNvPicPr>
+                      <a:picLocks noChangeAspect="1" noChangeArrowheads="1"/>
+                    </pic:cNvPicPr>
+                  </pic:nvPicPr>
+                  <pic:blipFill>
+                    <a:blip r:embed="rId15">
+                      <a:extLst>
+                        <a:ext uri="{28A0092B-C50C-407E-A947-70E740481C1C}">
+                          <a14:useLocalDpi xmlns:a14="http://schemas.microsoft.com/office/drawing/2010/main" val="0"/>
+                        </a:ext>
+                      </a:extLst>
+                    </a:blip>
+                    <a:srcRect/>
+                    <a:stretch>
+                      <a:fillRect/>
+                    </a:stretch>
+                  </pic:blipFill>
+                  <pic:spPr bwMode="auto">
+                    <a:xfrm>
+                      <a:off x="0" y="0"/>
+                      <a:ext cx="3618382" cy="2651760"/>
+                    </a:xfrm>
+                    <a:prstGeom prst="rect">
+                      <a:avLst/>
+                    </a:prstGeom>
+                    <a:noFill/>
+                    <a:ln>
+                      <a:noFill/>
+                    </a:ln>
+                  </pic:spPr>
+                </pic:pic>
+              </a:graphicData>
+            </a:graphic>
+            <wp14:sizeRelH relativeFrom="margin">
+              <wp14:pctWidth>0</wp14:pctWidth>
+            </wp14:sizeRelH>
+            <wp14:sizeRelV relativeFrom="margin">
+              <wp14:pctHeight>0</wp14:pctHeight>
+            </wp14:sizeRelV>
+          </wp:anchor>
+        </w:drawing>
+      </w:r>
+    </w:p>
+    <w:p>
+      <w:pPr>
+        <w:rPr>
+          <w:i/>
+          <w:iCs/>
+        </w:rPr>
+      </w:pPr>
+    </w:p>
+    <w:p>
+      <w:pPr>
+        <w:rPr>
+          <w:i/>
+          <w:iCs/>
+        </w:rPr>
+      </w:pPr>
+    </w:p>
+    <w:p>
+      <w:pPr>
+        <w:rPr>
+          <w:i/>
+          <w:iCs/>
+        </w:rPr>
+      </w:pPr>
+    </w:p>
+    <w:p>
+      <w:pPr>
+        <w:rPr>
+          <w:i/>
+          <w:iCs/>
+        </w:rPr>
+      </w:pPr>
+    </w:p>
+    <w:p>
+      <w:pPr>
+        <w:rPr>
+          <w:i/>
+          <w:iCs/>
+        </w:rPr>
+      </w:pPr>
+    </w:p>
+    <w:p>
+      <w:pPr>
+        <w:rPr>
+          <w:i/>
+          <w:iCs/>
+        </w:rPr>
+      </w:pPr>
+    </w:p>
+    <w:p>
+      <w:pPr>
+        <w:rPr>
+          <w:i/>
+          <w:iCs/>
+        </w:rPr>
+      </w:pPr>
+    </w:p>
+    <w:p>
+      <w:pPr>
+        <w:rPr>
+          <w:i/>
+          <w:iCs/>
+        </w:rPr>
+      </w:pPr>
+      <w:r>
+        <w:rPr>
+          <w:i/>
+          <w:iCs/>
+          <w:noProof/>
+          <w:sz w:val="24"/>
+          <w:szCs w:val="24"/>
+        </w:rPr>
+        <w:drawing>
+          <wp:anchor distT="0" distB="0" distL="114300" distR="114300" simplePos="0" relativeHeight="251667456" behindDoc="1" locked="0" layoutInCell="1" allowOverlap="1" wp14:anchorId="3AEAD5D3" wp14:editId="579ED101">
+            <wp:simplePos x="0" y="0"/>
+            <wp:positionH relativeFrom="margin">
+              <wp:posOffset>3302635</wp:posOffset>
+            </wp:positionH>
+            <wp:positionV relativeFrom="page">
+              <wp:posOffset>5135881</wp:posOffset>
+            </wp:positionV>
+            <wp:extent cx="3515360" cy="2636520"/>
+            <wp:effectExtent l="0" t="0" r="8890" b="0"/>
+            <wp:wrapNone/>
+            <wp:docPr id="164300926" name="Obraz 12"/>
+            <wp:cNvGraphicFramePr>
+              <a:graphicFrameLocks xmlns:a="http://schemas.openxmlformats.org/drawingml/2006/main" noChangeAspect="1"/>
+            </wp:cNvGraphicFramePr>
+            <a:graphic xmlns:a="http://schemas.openxmlformats.org/drawingml/2006/main">
+              <a:graphicData uri="http://schemas.openxmlformats.org/drawingml/2006/picture">
+                <pic:pic xmlns:pic="http://schemas.openxmlformats.org/drawingml/2006/picture">
+                  <pic:nvPicPr>
+                    <pic:cNvPr id="0" name="Picture 12"/>
+                    <pic:cNvPicPr>
+                      <a:picLocks noChangeAspect="1" noChangeArrowheads="1"/>
+                    </pic:cNvPicPr>
+                  </pic:nvPicPr>
+                  <pic:blipFill>
+                    <a:blip r:embed="rId16">
+                      <a:extLst>
+                        <a:ext uri="{28A0092B-C50C-407E-A947-70E740481C1C}">
+                          <a14:useLocalDpi xmlns:a14="http://schemas.microsoft.com/office/drawing/2010/main" val="0"/>
+                        </a:ext>
+                      </a:extLst>
+                    </a:blip>
+                    <a:srcRect/>
+                    <a:stretch>
+                      <a:fillRect/>
+                    </a:stretch>
+                  </pic:blipFill>
+                  <pic:spPr bwMode="auto">
+                    <a:xfrm>
+                      <a:off x="0" y="0"/>
+                      <a:ext cx="3515360" cy="2636520"/>
+                    </a:xfrm>
+                    <a:prstGeom prst="rect">
+                      <a:avLst/>
+                    </a:prstGeom>
+                    <a:noFill/>
+                    <a:ln>
+                      <a:noFill/>
+                    </a:ln>
+                  </pic:spPr>
+                </pic:pic>
+              </a:graphicData>
+            </a:graphic>
+            <wp14:sizeRelH relativeFrom="margin">
+              <wp14:pctWidth>0</wp14:pctWidth>
+            </wp14:sizeRelH>
+            <wp14:sizeRelV relativeFrom="margin">
+              <wp14:pctHeight>0</wp14:pctHeight>
+            </wp14:sizeRelV>
+          </wp:anchor>
+        </w:drawing>
+      </w:r>
+      <w:r>
+        <w:rPr>
+          <w:i/>
+          <w:iCs/>
+          <w:noProof/>
+          <w:sz w:val="24"/>
+          <w:szCs w:val="24"/>
+        </w:rPr>
+        <w:drawing>
+          <wp:anchor distT="0" distB="0" distL="114300" distR="114300" simplePos="0" relativeHeight="251669504" behindDoc="1" locked="0" layoutInCell="1" allowOverlap="1" wp14:anchorId="6861D7F0" wp14:editId="5B0CAAA1">
+            <wp:simplePos x="0" y="0"/>
+            <wp:positionH relativeFrom="page">
+              <wp:posOffset>180340</wp:posOffset>
+            </wp:positionH>
+            <wp:positionV relativeFrom="page">
+              <wp:posOffset>5173980</wp:posOffset>
+            </wp:positionV>
+            <wp:extent cx="3423920" cy="2567940"/>
+            <wp:effectExtent l="0" t="0" r="5080" b="3810"/>
+            <wp:wrapNone/>
+            <wp:docPr id="290332753" name="Obraz 14"/>
+            <wp:cNvGraphicFramePr>
+              <a:graphicFrameLocks xmlns:a="http://schemas.openxmlformats.org/drawingml/2006/main" noChangeAspect="1"/>
+            </wp:cNvGraphicFramePr>
+            <a:graphic xmlns:a="http://schemas.openxmlformats.org/drawingml/2006/main">
+              <a:graphicData uri="http://schemas.openxmlformats.org/drawingml/2006/picture">
+                <pic:pic xmlns:pic="http://schemas.openxmlformats.org/drawingml/2006/picture">
+                  <pic:nvPicPr>
+                    <pic:cNvPr id="0" name="Picture 14"/>
+                    <pic:cNvPicPr>
+                      <a:picLocks noChangeAspect="1" noChangeArrowheads="1"/>
+                    </pic:cNvPicPr>
+                  </pic:nvPicPr>
+                  <pic:blipFill>
+                    <a:blip r:embed="rId17">
+                      <a:extLst>
+                        <a:ext uri="{28A0092B-C50C-407E-A947-70E740481C1C}">
+                          <a14:useLocalDpi xmlns:a14="http://schemas.microsoft.com/office/drawing/2010/main" val="0"/>
+                        </a:ext>
+                      </a:extLst>
+                    </a:blip>
+                    <a:srcRect/>
+                    <a:stretch>
+                      <a:fillRect/>
+                    </a:stretch>
+                  </pic:blipFill>
+                  <pic:spPr bwMode="auto">
+                    <a:xfrm>
+                      <a:off x="0" y="0"/>
+                      <a:ext cx="3423920" cy="2567940"/>
+                    </a:xfrm>
+                    <a:prstGeom prst="rect">
+                      <a:avLst/>
+                    </a:prstGeom>
+                    <a:noFill/>
+                    <a:ln>
+                      <a:noFill/>
+                    </a:ln>
+                  </pic:spPr>
+                </pic:pic>
+              </a:graphicData>
+            </a:graphic>
+            <wp14:sizeRelH relativeFrom="margin">
+              <wp14:pctWidth>0</wp14:pctWidth>
+            </wp14:sizeRelH>
+            <wp14:sizeRelV relativeFrom="margin">
+              <wp14:pctHeight>0</wp14:pctHeight>
+            </wp14:sizeRelV>
+          </wp:anchor>
+        </w:drawing>
+      </w:r>
+      <w:r>
+        <w:rPr>
+          <w:i/>
+          <w:iCs/>
+        </w:rPr>
+        <w:t xml:space="preserve">Rysunek </w:t>
+      </w:r>
+      <w:r>
+        <w:rPr>
+          <w:i/>
+          <w:iCs/>
+        </w:rPr>
+        <w:t>2</w:t>
+      </w:r>
+      <w:r>
+        <w:rPr>
+          <w:i/>
+          <w:iCs/>
+        </w:rPr>
+        <w:t xml:space="preserve">. </w:t>
+      </w:r>
+      <w:r>
+        <w:rPr>
+          <w:i/>
+          <w:iCs/>
+        </w:rPr>
+        <w:t>Charakterystyka średniej arytmetycznej dla liczby stanów odwiedzonych względem głębokości rozwiązania</w:t>
+      </w:r>
+    </w:p>
+    <w:p>
+      <w:pPr>
+        <w:ind w:left="492"/>
+        <w:rPr>
+          <w:i/>
+          <w:iCs/>
+          <w:sz w:val="24"/>
+          <w:szCs w:val="24"/>
+        </w:rPr>
+      </w:pPr>
+    </w:p>
+    <w:p>
+      <w:pPr>
+        <w:ind w:left="492"/>
+        <w:rPr>
+          <w:i/>
+          <w:iCs/>
+          <w:sz w:val="24"/>
+          <w:szCs w:val="24"/>
+        </w:rPr>
+      </w:pPr>
+    </w:p>
+    <w:p>
+      <w:pPr>
+        <w:ind w:left="492"/>
+        <w:rPr>
+          <w:i/>
+          <w:iCs/>
+          <w:sz w:val="24"/>
+          <w:szCs w:val="24"/>
+        </w:rPr>
+      </w:pPr>
+    </w:p>
+    <w:p>
+      <w:pPr>
+        <w:ind w:left="492"/>
+        <w:rPr>
+          <w:i/>
+          <w:iCs/>
+          <w:sz w:val="24"/>
+          <w:szCs w:val="24"/>
+        </w:rPr>
+      </w:pPr>
+    </w:p>
+    <w:p>
+      <w:pPr>
+        <w:ind w:left="492"/>
+        <w:rPr>
+          <w:i/>
+          <w:iCs/>
+          <w:sz w:val="24"/>
+          <w:szCs w:val="24"/>
+        </w:rPr>
+      </w:pPr>
+    </w:p>
+    <w:p>
+      <w:pPr>
+        <w:ind w:left="492"/>
+        <w:rPr>
+          <w:i/>
+          <w:iCs/>
+          <w:sz w:val="24"/>
+          <w:szCs w:val="24"/>
+        </w:rPr>
+      </w:pPr>
+    </w:p>
+    <w:p>
+      <w:pPr>
+        <w:ind w:left="492"/>
+        <w:rPr>
+          <w:i/>
+          <w:iCs/>
+          <w:sz w:val="24"/>
+          <w:szCs w:val="24"/>
+        </w:rPr>
+      </w:pPr>
+      <w:r>
+        <w:rPr>
+          <w:i/>
+          <w:iCs/>
+          <w:noProof/>
+          <w:sz w:val="24"/>
+          <w:szCs w:val="24"/>
+        </w:rPr>
+        <w:drawing>
+          <wp:anchor distT="0" distB="0" distL="114300" distR="114300" simplePos="0" relativeHeight="251658239" behindDoc="1" locked="0" layoutInCell="1" allowOverlap="1" wp14:anchorId="26ADD010" wp14:editId="2648A555">
+            <wp:simplePos x="0" y="0"/>
+            <wp:positionH relativeFrom="margin">
+              <wp:posOffset>-207645</wp:posOffset>
+            </wp:positionH>
+            <wp:positionV relativeFrom="paragraph">
+              <wp:posOffset>312420</wp:posOffset>
+            </wp:positionV>
+            <wp:extent cx="3436620" cy="2577465"/>
+            <wp:effectExtent l="0" t="0" r="0" b="0"/>
+            <wp:wrapNone/>
+            <wp:docPr id="1264863531" name="Obraz 15"/>
+            <wp:cNvGraphicFramePr>
+              <a:graphicFrameLocks xmlns:a="http://schemas.openxmlformats.org/drawingml/2006/main" noChangeAspect="1"/>
+            </wp:cNvGraphicFramePr>
+            <a:graphic xmlns:a="http://schemas.openxmlformats.org/drawingml/2006/main">
+              <a:graphicData uri="http://schemas.openxmlformats.org/drawingml/2006/picture">
+                <pic:pic xmlns:pic="http://schemas.openxmlformats.org/drawingml/2006/picture">
+                  <pic:nvPicPr>
+                    <pic:cNvPr id="0" name="Picture 15"/>
+                    <pic:cNvPicPr>
+                      <a:picLocks noChangeAspect="1" noChangeArrowheads="1"/>
+                    </pic:cNvPicPr>
+                  </pic:nvPicPr>
+                  <pic:blipFill>
+                    <a:blip r:embed="rId18">
+                      <a:extLst>
+                        <a:ext uri="{28A0092B-C50C-407E-A947-70E740481C1C}">
+                          <a14:useLocalDpi xmlns:a14="http://schemas.microsoft.com/office/drawing/2010/main" val="0"/>
+                        </a:ext>
+                      </a:extLst>
+                    </a:blip>
+                    <a:srcRect/>
+                    <a:stretch>
+                      <a:fillRect/>
+                    </a:stretch>
+                  </pic:blipFill>
+                  <pic:spPr bwMode="auto">
+                    <a:xfrm>
+                      <a:off x="0" y="0"/>
+                      <a:ext cx="3436620" cy="2577465"/>
+                    </a:xfrm>
+                    <a:prstGeom prst="rect">
+                      <a:avLst/>
+                    </a:prstGeom>
+                    <a:noFill/>
+                    <a:ln>
+                      <a:noFill/>
+                    </a:ln>
+                  </pic:spPr>
+                </pic:pic>
+              </a:graphicData>
+            </a:graphic>
+            <wp14:sizeRelH relativeFrom="margin">
+              <wp14:pctWidth>0</wp14:pctWidth>
+            </wp14:sizeRelH>
+            <wp14:sizeRelV relativeFrom="margin">
+              <wp14:pctHeight>0</wp14:pctHeight>
+            </wp14:sizeRelV>
+          </wp:anchor>
+        </w:drawing>
+      </w:r>
+    </w:p>
+    <w:p>
+      <w:pPr>
+        <w:rPr>
+          <w:i/>
+          <w:iCs/>
+        </w:rPr>
+      </w:pPr>
+      <w:r>
+        <w:rPr>
+          <w:i/>
+          <w:iCs/>
+          <w:noProof/>
+        </w:rPr>
+        <w:drawing>
+          <wp:anchor distT="0" distB="0" distL="114300" distR="114300" simplePos="0" relativeHeight="251656189" behindDoc="1" locked="0" layoutInCell="1" allowOverlap="1" wp14:anchorId="67CA2DFD" wp14:editId="09C1BF51">
+            <wp:simplePos x="0" y="0"/>
+            <wp:positionH relativeFrom="margin">
+              <wp:posOffset>3345815</wp:posOffset>
+            </wp:positionH>
+            <wp:positionV relativeFrom="paragraph">
+              <wp:posOffset>41275</wp:posOffset>
+            </wp:positionV>
+            <wp:extent cx="3421380" cy="2566035"/>
+            <wp:effectExtent l="0" t="0" r="7620" b="5715"/>
+            <wp:wrapNone/>
+            <wp:docPr id="599064071" name="Obraz 16"/>
+            <wp:cNvGraphicFramePr>
+              <a:graphicFrameLocks xmlns:a="http://schemas.openxmlformats.org/drawingml/2006/main" noChangeAspect="1"/>
+            </wp:cNvGraphicFramePr>
+            <a:graphic xmlns:a="http://schemas.openxmlformats.org/drawingml/2006/main">
+              <a:graphicData uri="http://schemas.openxmlformats.org/drawingml/2006/picture">
+                <pic:pic xmlns:pic="http://schemas.openxmlformats.org/drawingml/2006/picture">
+                  <pic:nvPicPr>
+                    <pic:cNvPr id="0" name="Picture 16"/>
+                    <pic:cNvPicPr>
+                      <a:picLocks noChangeAspect="1" noChangeArrowheads="1"/>
+                    </pic:cNvPicPr>
+                  </pic:nvPicPr>
+                  <pic:blipFill>
+                    <a:blip r:embed="rId19">
+                      <a:extLst>
+                        <a:ext uri="{28A0092B-C50C-407E-A947-70E740481C1C}">
+                          <a14:useLocalDpi xmlns:a14="http://schemas.microsoft.com/office/drawing/2010/main" val="0"/>
+                        </a:ext>
+                      </a:extLst>
+                    </a:blip>
+                    <a:srcRect/>
+                    <a:stretch>
+                      <a:fillRect/>
+                    </a:stretch>
+                  </pic:blipFill>
+                  <pic:spPr bwMode="auto">
+                    <a:xfrm>
+                      <a:off x="0" y="0"/>
+                      <a:ext cx="3421380" cy="2566035"/>
+                    </a:xfrm>
+                    <a:prstGeom prst="rect">
+                      <a:avLst/>
+                    </a:prstGeom>
+                    <a:noFill/>
+                    <a:ln>
+                      <a:noFill/>
+                    </a:ln>
+                  </pic:spPr>
+                </pic:pic>
+              </a:graphicData>
+            </a:graphic>
+            <wp14:sizeRelH relativeFrom="margin">
+              <wp14:pctWidth>0</wp14:pctWidth>
+            </wp14:sizeRelH>
+            <wp14:sizeRelV relativeFrom="margin">
+              <wp14:pctHeight>0</wp14:pctHeight>
+            </wp14:sizeRelV>
+          </wp:anchor>
+        </w:drawing>
+      </w:r>
+    </w:p>
+    <w:p>
+      <w:pPr>
+        <w:rPr>
+          <w:i/>
+          <w:iCs/>
+        </w:rPr>
+      </w:pPr>
+    </w:p>
+    <w:p>
+      <w:pPr>
+        <w:rPr>
+          <w:i/>
+          <w:iCs/>
+        </w:rPr>
+      </w:pPr>
+    </w:p>
+    <w:p>
+      <w:pPr>
+        <w:rPr>
+          <w:i/>
+          <w:iCs/>
+        </w:rPr>
+      </w:pPr>
+    </w:p>
+    <w:p>
+      <w:pPr>
+        <w:rPr>
+          <w:i/>
+          <w:iCs/>
+        </w:rPr>
+      </w:pPr>
+    </w:p>
+    <w:p>
+      <w:pPr>
+        <w:rPr>
+          <w:i/>
+          <w:iCs/>
+        </w:rPr>
+      </w:pPr>
+    </w:p>
+    <w:p>
+      <w:pPr>
+        <w:rPr>
+          <w:i/>
+          <w:iCs/>
+        </w:rPr>
+      </w:pPr>
+    </w:p>
+    <w:p>
+      <w:pPr>
+        <w:rPr>
+          <w:i/>
+          <w:iCs/>
+        </w:rPr>
+      </w:pPr>
+    </w:p>
+    <w:p>
+      <w:pPr>
+        <w:rPr>
+          <w:i/>
+          <w:iCs/>
+        </w:rPr>
+      </w:pPr>
+    </w:p>
+    <w:p>
+      <w:pPr>
+        <w:rPr>
+          <w:i/>
+          <w:iCs/>
+          <w:noProof/>
+        </w:rPr>
+      </w:pPr>
+      <w:r>
+        <w:rPr>
+          <w:i/>
+          <w:iCs/>
+        </w:rPr>
+        <w:t>Rysunek 3</w:t>
+      </w:r>
+      <w:r>
+        <w:rPr>
+          <w:i/>
+          <w:iCs/>
+        </w:rPr>
+        <w:t xml:space="preserve">. </w:t>
+      </w:r>
+      <w:r>
+        <w:rPr>
+          <w:i/>
+          <w:iCs/>
+        </w:rPr>
+        <w:t xml:space="preserve">Charakterystyka średniej arytmetycznej dla liczby stanów </w:t>
+      </w:r>
+      <w:r>
+        <w:rPr>
+          <w:i/>
+          <w:iCs/>
+        </w:rPr>
+        <w:t>przetworzonych</w:t>
+      </w:r>
+      <w:r>
+        <w:rPr>
+          <w:i/>
+          <w:iCs/>
+        </w:rPr>
+        <w:t xml:space="preserve"> względem głębokości rozwiązania</w:t>
+      </w:r>
+      <w:r>
+        <w:rPr>
+          <w:i/>
+          <w:iCs/>
+        </w:rPr>
+        <w:t>.</w:t>
+      </w:r>
+    </w:p>
+    <w:p>
+      <w:pPr>
+        <w:rPr>
+          <w:i/>
+          <w:iCs/>
+        </w:rPr>
+      </w:pPr>
+      <w:r>
+        <w:rPr>
+          <w:i/>
+          <w:iCs/>
+          <w:noProof/>
+        </w:rPr>
+        <w:lastRenderedPageBreak/>
+        <w:drawing>
+          <wp:anchor distT="0" distB="0" distL="114300" distR="114300" simplePos="0" relativeHeight="251652089" behindDoc="1" locked="0" layoutInCell="1" allowOverlap="1" wp14:anchorId="654D907E" wp14:editId="4DE7A4BA">
+            <wp:simplePos x="0" y="0"/>
+            <wp:positionH relativeFrom="column">
+              <wp:posOffset>3264535</wp:posOffset>
+            </wp:positionH>
+            <wp:positionV relativeFrom="page">
+              <wp:posOffset>-90805</wp:posOffset>
+            </wp:positionV>
+            <wp:extent cx="3423920" cy="2567940"/>
+            <wp:effectExtent l="0" t="0" r="5080" b="3810"/>
+            <wp:wrapNone/>
+            <wp:docPr id="1784558767" name="Obraz 18"/>
+            <wp:cNvGraphicFramePr>
+              <a:graphicFrameLocks xmlns:a="http://schemas.openxmlformats.org/drawingml/2006/main" noChangeAspect="1"/>
+            </wp:cNvGraphicFramePr>
+            <a:graphic xmlns:a="http://schemas.openxmlformats.org/drawingml/2006/main">
+              <a:graphicData uri="http://schemas.openxmlformats.org/drawingml/2006/picture">
+                <pic:pic xmlns:pic="http://schemas.openxmlformats.org/drawingml/2006/picture">
+                  <pic:nvPicPr>
+                    <pic:cNvPr id="0" name="Picture 18"/>
+                    <pic:cNvPicPr>
+                      <a:picLocks noChangeAspect="1" noChangeArrowheads="1"/>
+                    </pic:cNvPicPr>
+                  </pic:nvPicPr>
+                  <pic:blipFill>
+                    <a:blip r:embed="rId20">
+                      <a:extLst>
+                        <a:ext uri="{28A0092B-C50C-407E-A947-70E740481C1C}">
+                          <a14:useLocalDpi xmlns:a14="http://schemas.microsoft.com/office/drawing/2010/main" val="0"/>
+                        </a:ext>
+                      </a:extLst>
+                    </a:blip>
+                    <a:srcRect/>
+                    <a:stretch>
+                      <a:fillRect/>
+                    </a:stretch>
+                  </pic:blipFill>
+                  <pic:spPr bwMode="auto">
+                    <a:xfrm>
+                      <a:off x="0" y="0"/>
+                      <a:ext cx="3423920" cy="2567940"/>
+                    </a:xfrm>
+                    <a:prstGeom prst="rect">
+                      <a:avLst/>
+                    </a:prstGeom>
+                    <a:noFill/>
+                    <a:ln>
+                      <a:noFill/>
+                    </a:ln>
+                  </pic:spPr>
+                </pic:pic>
+              </a:graphicData>
+            </a:graphic>
+            <wp14:sizeRelH relativeFrom="margin">
+              <wp14:pctWidth>0</wp14:pctWidth>
+            </wp14:sizeRelH>
+            <wp14:sizeRelV relativeFrom="margin">
+              <wp14:pctHeight>0</wp14:pctHeight>
+            </wp14:sizeRelV>
+          </wp:anchor>
+        </w:drawing>
+      </w:r>
+      <w:r>
+        <w:rPr>
+          <w:i/>
+          <w:iCs/>
+          <w:noProof/>
+        </w:rPr>
+        <w:drawing>
+          <wp:anchor distT="0" distB="0" distL="114300" distR="114300" simplePos="0" relativeHeight="251654139" behindDoc="1" locked="0" layoutInCell="1" allowOverlap="1" wp14:anchorId="234FCDC6" wp14:editId="4A160A8E">
+            <wp:simplePos x="0" y="0"/>
+            <wp:positionH relativeFrom="column">
+              <wp:posOffset>-62865</wp:posOffset>
+            </wp:positionH>
+            <wp:positionV relativeFrom="paragraph">
+              <wp:posOffset>-398145</wp:posOffset>
+            </wp:positionV>
+            <wp:extent cx="3375660" cy="2531745"/>
+            <wp:effectExtent l="0" t="0" r="0" b="1905"/>
+            <wp:wrapNone/>
+            <wp:docPr id="348936087" name="Obraz 17"/>
+            <wp:cNvGraphicFramePr>
+              <a:graphicFrameLocks xmlns:a="http://schemas.openxmlformats.org/drawingml/2006/main" noChangeAspect="1"/>
+            </wp:cNvGraphicFramePr>
+            <a:graphic xmlns:a="http://schemas.openxmlformats.org/drawingml/2006/main">
+              <a:graphicData uri="http://schemas.openxmlformats.org/drawingml/2006/picture">
+                <pic:pic xmlns:pic="http://schemas.openxmlformats.org/drawingml/2006/picture">
+                  <pic:nvPicPr>
+                    <pic:cNvPr id="0" name="Picture 17"/>
+                    <pic:cNvPicPr>
+                      <a:picLocks noChangeAspect="1" noChangeArrowheads="1"/>
+                    </pic:cNvPicPr>
+                  </pic:nvPicPr>
+                  <pic:blipFill>
+                    <a:blip r:embed="rId21">
+                      <a:extLst>
+                        <a:ext uri="{28A0092B-C50C-407E-A947-70E740481C1C}">
+                          <a14:useLocalDpi xmlns:a14="http://schemas.microsoft.com/office/drawing/2010/main" val="0"/>
+                        </a:ext>
+                      </a:extLst>
+                    </a:blip>
+                    <a:srcRect/>
+                    <a:stretch>
+                      <a:fillRect/>
+                    </a:stretch>
+                  </pic:blipFill>
+                  <pic:spPr bwMode="auto">
+                    <a:xfrm>
+                      <a:off x="0" y="0"/>
+                      <a:ext cx="3375660" cy="2531745"/>
+                    </a:xfrm>
+                    <a:prstGeom prst="rect">
+                      <a:avLst/>
+                    </a:prstGeom>
+                    <a:noFill/>
+                    <a:ln>
+                      <a:noFill/>
+                    </a:ln>
+                  </pic:spPr>
+                </pic:pic>
+              </a:graphicData>
+            </a:graphic>
+            <wp14:sizeRelH relativeFrom="margin">
+              <wp14:pctWidth>0</wp14:pctWidth>
+            </wp14:sizeRelH>
+            <wp14:sizeRelV relativeFrom="margin">
+              <wp14:pctHeight>0</wp14:pctHeight>
+            </wp14:sizeRelV>
+          </wp:anchor>
+        </w:drawing>
+      </w:r>
+    </w:p>
+    <w:p>
+      <w:pPr>
+        <w:rPr>
+          <w:i/>
+          <w:iCs/>
+        </w:rPr>
+      </w:pPr>
+    </w:p>
+    <w:p>
+      <w:pPr>
+        <w:rPr>
+          <w:i/>
+          <w:iCs/>
+        </w:rPr>
+      </w:pPr>
+    </w:p>
+    <w:p>
+      <w:pPr>
+        <w:rPr>
+          <w:i/>
+          <w:iCs/>
+        </w:rPr>
+      </w:pPr>
+    </w:p>
+    <w:p>
+      <w:pPr>
+        <w:rPr>
+          <w:i/>
+          <w:iCs/>
+        </w:rPr>
+      </w:pPr>
+    </w:p>
+    <w:p>
+      <w:pPr>
+        <w:rPr>
+          <w:i/>
+          <w:iCs/>
+        </w:rPr>
+      </w:pPr>
+    </w:p>
+    <w:p>
+      <w:pPr>
+        <w:rPr>
+          <w:i/>
+          <w:iCs/>
+        </w:rPr>
+      </w:pPr>
+      <w:r>
+        <w:rPr>
+          <w:i/>
+          <w:iCs/>
+          <w:noProof/>
+        </w:rPr>
+        <w:drawing>
+          <wp:anchor distT="0" distB="0" distL="114300" distR="114300" simplePos="0" relativeHeight="251651064" behindDoc="1" locked="0" layoutInCell="1" allowOverlap="1" wp14:anchorId="0E9F8C46" wp14:editId="06DFF2E0">
+            <wp:simplePos x="0" y="0"/>
+            <wp:positionH relativeFrom="column">
+              <wp:posOffset>3289935</wp:posOffset>
+            </wp:positionH>
+            <wp:positionV relativeFrom="paragraph">
+              <wp:posOffset>279400</wp:posOffset>
+            </wp:positionV>
+            <wp:extent cx="3368040" cy="2501227"/>
+            <wp:effectExtent l="0" t="0" r="3810" b="0"/>
+            <wp:wrapNone/>
+            <wp:docPr id="1316537331" name="Obraz 21"/>
+            <wp:cNvGraphicFramePr>
+              <a:graphicFrameLocks xmlns:a="http://schemas.openxmlformats.org/drawingml/2006/main" noChangeAspect="1"/>
+            </wp:cNvGraphicFramePr>
+            <a:graphic xmlns:a="http://schemas.openxmlformats.org/drawingml/2006/main">
+              <a:graphicData uri="http://schemas.openxmlformats.org/drawingml/2006/picture">
+                <pic:pic xmlns:pic="http://schemas.openxmlformats.org/drawingml/2006/picture">
+                  <pic:nvPicPr>
+                    <pic:cNvPr id="0" name="Picture 21"/>
+                    <pic:cNvPicPr>
+                      <a:picLocks noChangeAspect="1" noChangeArrowheads="1"/>
+                    </pic:cNvPicPr>
+                  </pic:nvPicPr>
+                  <pic:blipFill>
+                    <a:blip r:embed="rId22">
+                      <a:extLst>
+                        <a:ext uri="{28A0092B-C50C-407E-A947-70E740481C1C}">
+                          <a14:useLocalDpi xmlns:a14="http://schemas.microsoft.com/office/drawing/2010/main" val="0"/>
+                        </a:ext>
+                      </a:extLst>
+                    </a:blip>
+                    <a:srcRect/>
+                    <a:stretch>
+                      <a:fillRect/>
+                    </a:stretch>
+                  </pic:blipFill>
+                  <pic:spPr bwMode="auto">
+                    <a:xfrm>
+                      <a:off x="0" y="0"/>
+                      <a:ext cx="3368040" cy="2501227"/>
+                    </a:xfrm>
+                    <a:prstGeom prst="rect">
+                      <a:avLst/>
+                    </a:prstGeom>
+                    <a:noFill/>
+                    <a:ln>
+                      <a:noFill/>
+                    </a:ln>
+                  </pic:spPr>
+                </pic:pic>
+              </a:graphicData>
+            </a:graphic>
+            <wp14:sizeRelH relativeFrom="margin">
+              <wp14:pctWidth>0</wp14:pctWidth>
+            </wp14:sizeRelH>
+            <wp14:sizeRelV relativeFrom="margin">
+              <wp14:pctHeight>0</wp14:pctHeight>
+            </wp14:sizeRelV>
+          </wp:anchor>
+        </w:drawing>
+      </w:r>
+      <w:r>
+        <w:rPr>
+          <w:i/>
+          <w:iCs/>
+          <w:noProof/>
+        </w:rPr>
+        <w:drawing>
+          <wp:anchor distT="0" distB="0" distL="114300" distR="114300" simplePos="0" relativeHeight="251653114" behindDoc="1" locked="0" layoutInCell="1" allowOverlap="1" wp14:anchorId="72F0872E" wp14:editId="696BE4D9">
+            <wp:simplePos x="0" y="0"/>
+            <wp:positionH relativeFrom="margin">
+              <wp:posOffset>-76200</wp:posOffset>
+            </wp:positionH>
+            <wp:positionV relativeFrom="page">
+              <wp:posOffset>2369820</wp:posOffset>
+            </wp:positionV>
+            <wp:extent cx="3307080" cy="2480310"/>
+            <wp:effectExtent l="0" t="0" r="7620" b="0"/>
+            <wp:wrapNone/>
+            <wp:docPr id="415279340" name="Obraz 19"/>
+            <wp:cNvGraphicFramePr>
+              <a:graphicFrameLocks xmlns:a="http://schemas.openxmlformats.org/drawingml/2006/main" noChangeAspect="1"/>
+            </wp:cNvGraphicFramePr>
+            <a:graphic xmlns:a="http://schemas.openxmlformats.org/drawingml/2006/main">
+              <a:graphicData uri="http://schemas.openxmlformats.org/drawingml/2006/picture">
+                <pic:pic xmlns:pic="http://schemas.openxmlformats.org/drawingml/2006/picture">
+                  <pic:nvPicPr>
+                    <pic:cNvPr id="0" name="Picture 19"/>
+                    <pic:cNvPicPr>
+                      <a:picLocks noChangeAspect="1" noChangeArrowheads="1"/>
+                    </pic:cNvPicPr>
+                  </pic:nvPicPr>
+                  <pic:blipFill>
+                    <a:blip r:embed="rId23">
+                      <a:extLst>
+                        <a:ext uri="{28A0092B-C50C-407E-A947-70E740481C1C}">
+                          <a14:useLocalDpi xmlns:a14="http://schemas.microsoft.com/office/drawing/2010/main" val="0"/>
+                        </a:ext>
+                      </a:extLst>
+                    </a:blip>
+                    <a:srcRect/>
+                    <a:stretch>
+                      <a:fillRect/>
+                    </a:stretch>
+                  </pic:blipFill>
+                  <pic:spPr bwMode="auto">
+                    <a:xfrm>
+                      <a:off x="0" y="0"/>
+                      <a:ext cx="3307080" cy="2480310"/>
+                    </a:xfrm>
+                    <a:prstGeom prst="rect">
+                      <a:avLst/>
+                    </a:prstGeom>
+                    <a:noFill/>
+                    <a:ln>
+                      <a:noFill/>
+                    </a:ln>
+                  </pic:spPr>
+                </pic:pic>
+              </a:graphicData>
+            </a:graphic>
+            <wp14:sizeRelH relativeFrom="margin">
+              <wp14:pctWidth>0</wp14:pctWidth>
+            </wp14:sizeRelH>
+            <wp14:sizeRelV relativeFrom="margin">
+              <wp14:pctHeight>0</wp14:pctHeight>
+            </wp14:sizeRelV>
+          </wp:anchor>
+        </w:drawing>
+      </w:r>
+    </w:p>
+    <w:p>
+      <w:pPr>
+        <w:rPr>
+          <w:i/>
+          <w:iCs/>
+        </w:rPr>
+      </w:pPr>
+    </w:p>
+    <w:p>
+      <w:pPr>
+        <w:rPr>
+          <w:i/>
+          <w:iCs/>
+        </w:rPr>
+      </w:pPr>
+    </w:p>
+    <w:p>
+      <w:pPr>
+        <w:rPr>
+          <w:i/>
+          <w:iCs/>
+        </w:rPr>
+      </w:pPr>
+    </w:p>
+    <w:p>
+      <w:pPr>
+        <w:rPr>
+          <w:i/>
+          <w:iCs/>
+        </w:rPr>
+      </w:pPr>
+    </w:p>
+    <w:p>
+      <w:pPr>
+        <w:rPr>
+          <w:i/>
+          <w:iCs/>
+        </w:rPr>
+      </w:pPr>
+    </w:p>
+    <w:p>
+      <w:pPr>
+        <w:rPr>
+          <w:i/>
+          <w:iCs/>
+        </w:rPr>
+      </w:pPr>
+    </w:p>
+    <w:p>
+      <w:pPr>
+        <w:rPr>
+          <w:i/>
+          <w:iCs/>
+        </w:rPr>
+      </w:pPr>
+    </w:p>
+    <w:p>
+      <w:pPr>
+        <w:rPr>
+          <w:i/>
+          <w:iCs/>
+        </w:rPr>
+      </w:pPr>
+    </w:p>
+    <w:p>
+      <w:pPr>
+        <w:rPr>
+          <w:i/>
+          <w:iCs/>
+        </w:rPr>
+      </w:pPr>
+    </w:p>
+    <w:p>
+      <w:pPr>
+        <w:rPr>
+          <w:i/>
+          <w:iCs/>
+          <w:noProof/>
+        </w:rPr>
+      </w:pPr>
+      <w:r>
+        <w:rPr>
+          <w:i/>
+          <w:iCs/>
+          <w:noProof/>
+          <w:sz w:val="24"/>
+          <w:szCs w:val="24"/>
+        </w:rPr>
+        <w:drawing>
+          <wp:anchor distT="0" distB="0" distL="114300" distR="114300" simplePos="0" relativeHeight="251670528" behindDoc="1" locked="0" layoutInCell="1" allowOverlap="1" wp14:anchorId="4A770C54" wp14:editId="7BE7C7EF">
+            <wp:simplePos x="0" y="0"/>
+            <wp:positionH relativeFrom="margin">
+              <wp:posOffset>-274320</wp:posOffset>
+            </wp:positionH>
+            <wp:positionV relativeFrom="paragraph">
+              <wp:posOffset>149860</wp:posOffset>
+            </wp:positionV>
+            <wp:extent cx="3390900" cy="2543175"/>
+            <wp:effectExtent l="0" t="0" r="0" b="9525"/>
+            <wp:wrapNone/>
+            <wp:docPr id="1229060316" name="Obraz 22"/>
+            <wp:cNvGraphicFramePr>
+              <a:graphicFrameLocks xmlns:a="http://schemas.openxmlformats.org/drawingml/2006/main" noChangeAspect="1"/>
+            </wp:cNvGraphicFramePr>
+            <a:graphic xmlns:a="http://schemas.openxmlformats.org/drawingml/2006/main">
+              <a:graphicData uri="http://schemas.openxmlformats.org/drawingml/2006/picture">
+                <pic:pic xmlns:pic="http://schemas.openxmlformats.org/drawingml/2006/picture">
+                  <pic:nvPicPr>
+                    <pic:cNvPr id="0" name="Picture 22"/>
+                    <pic:cNvPicPr>
+                      <a:picLocks noChangeAspect="1" noChangeArrowheads="1"/>
+                    </pic:cNvPicPr>
+                  </pic:nvPicPr>
+                  <pic:blipFill>
+                    <a:blip r:embed="rId24">
+                      <a:extLst>
+                        <a:ext uri="{28A0092B-C50C-407E-A947-70E740481C1C}">
+                          <a14:useLocalDpi xmlns:a14="http://schemas.microsoft.com/office/drawing/2010/main" val="0"/>
+                        </a:ext>
+                      </a:extLst>
+                    </a:blip>
+                    <a:srcRect/>
+                    <a:stretch>
+                      <a:fillRect/>
+                    </a:stretch>
+                  </pic:blipFill>
+                  <pic:spPr bwMode="auto">
+                    <a:xfrm>
+                      <a:off x="0" y="0"/>
+                      <a:ext cx="3390900" cy="2543175"/>
+                    </a:xfrm>
+                    <a:prstGeom prst="rect">
+                      <a:avLst/>
+                    </a:prstGeom>
+                    <a:noFill/>
+                    <a:ln>
+                      <a:noFill/>
+                    </a:ln>
+                  </pic:spPr>
+                </pic:pic>
+              </a:graphicData>
+            </a:graphic>
+            <wp14:sizeRelH relativeFrom="margin">
+              <wp14:pctWidth>0</wp14:pctWidth>
+            </wp14:sizeRelH>
+            <wp14:sizeRelV relativeFrom="margin">
+              <wp14:pctHeight>0</wp14:pctHeight>
+            </wp14:sizeRelV>
+          </wp:anchor>
+        </w:drawing>
+      </w:r>
+      <w:r>
+        <w:rPr>
+          <w:i/>
+          <w:iCs/>
+        </w:rPr>
+        <w:t xml:space="preserve">Rysunek </w:t>
+      </w:r>
+      <w:r>
+        <w:rPr>
+          <w:i/>
+          <w:iCs/>
+        </w:rPr>
+        <w:t>4</w:t>
+      </w:r>
+      <w:r>
+        <w:rPr>
+          <w:i/>
+          <w:iCs/>
+        </w:rPr>
+        <w:t xml:space="preserve">. </w:t>
+      </w:r>
+      <w:r>
+        <w:rPr>
+          <w:i/>
+          <w:iCs/>
+        </w:rPr>
+        <w:t xml:space="preserve">Charakterystyka średniej arytmetycznej dla </w:t>
+      </w:r>
+      <w:r>
+        <w:rPr>
+          <w:i/>
+          <w:iCs/>
+        </w:rPr>
+        <w:t>maksymalnej osiągniętej głębokości</w:t>
+      </w:r>
+      <w:r>
+        <w:rPr>
+          <w:i/>
+          <w:iCs/>
+        </w:rPr>
+        <w:t xml:space="preserve"> względem głębokości </w:t>
+      </w:r>
+      <w:r>
+        <w:rPr>
+          <w:i/>
+          <w:iCs/>
+        </w:rPr>
+        <w:t xml:space="preserve">   </w:t>
+      </w:r>
+      <w:r>
+        <w:rPr>
+          <w:i/>
+          <w:iCs/>
+        </w:rPr>
+        <w:t>rozwiązania.</w:t>
+      </w:r>
+    </w:p>
+    <w:p>
+      <w:pPr>
+        <w:ind w:left="492"/>
+        <w:rPr>
+          <w:i/>
+          <w:iCs/>
+          <w:sz w:val="24"/>
+          <w:szCs w:val="24"/>
+        </w:rPr>
+      </w:pPr>
+      <w:r>
+        <w:rPr>
+          <w:i/>
+          <w:iCs/>
+          <w:sz w:val="24"/>
+          <w:szCs w:val="24"/>
+        </w:rPr>
+        <w:tab/>
+      </w:r>
+    </w:p>
+    <w:p>
+      <w:pPr>
+        <w:ind w:left="492"/>
+        <w:rPr>
+          <w:i/>
+          <w:iCs/>
+          <w:sz w:val="24"/>
+          <w:szCs w:val="24"/>
+        </w:rPr>
+      </w:pPr>
+    </w:p>
+    <w:p>
+      <w:pPr>
+        <w:ind w:left="492"/>
+        <w:rPr>
+          <w:i/>
+          <w:iCs/>
+          <w:sz w:val="24"/>
+          <w:szCs w:val="24"/>
+        </w:rPr>
+      </w:pPr>
+    </w:p>
+    <w:p>
+      <w:pPr>
+        <w:ind w:left="492"/>
+        <w:rPr>
+          <w:i/>
+          <w:iCs/>
+          <w:sz w:val="24"/>
+          <w:szCs w:val="24"/>
+        </w:rPr>
+      </w:pPr>
+    </w:p>
+    <w:p>
+      <w:pPr>
+        <w:ind w:left="492"/>
+        <w:rPr>
+          <w:i/>
+          <w:iCs/>
+          <w:sz w:val="24"/>
+          <w:szCs w:val="24"/>
+        </w:rPr>
+      </w:pPr>
+    </w:p>
+    <w:p>
+      <w:pPr>
+        <w:ind w:left="492"/>
+        <w:rPr>
+          <w:i/>
+          <w:iCs/>
+          <w:sz w:val="24"/>
+          <w:szCs w:val="24"/>
+        </w:rPr>
+      </w:pPr>
+    </w:p>
+    <w:p>
+      <w:pPr>
+        <w:ind w:left="492"/>
+        <w:rPr>
+          <w:i/>
+          <w:iCs/>
+          <w:sz w:val="24"/>
+          <w:szCs w:val="24"/>
+        </w:rPr>
+      </w:pPr>
+      <w:r>
+        <w:rPr>
+          <w:i/>
+          <w:iCs/>
+          <w:noProof/>
+          <w:sz w:val="24"/>
+          <w:szCs w:val="24"/>
+        </w:rPr>
+        <w:drawing>
+          <wp:anchor distT="0" distB="0" distL="114300" distR="114300" simplePos="0" relativeHeight="251650039" behindDoc="1" locked="0" layoutInCell="1" allowOverlap="1" wp14:anchorId="0865219E" wp14:editId="1A1C8B70">
+            <wp:simplePos x="0" y="0"/>
+            <wp:positionH relativeFrom="margin">
+              <wp:posOffset>-248920</wp:posOffset>
+            </wp:positionH>
+            <wp:positionV relativeFrom="paragraph">
+              <wp:posOffset>276225</wp:posOffset>
+            </wp:positionV>
+            <wp:extent cx="3342640" cy="2506980"/>
+            <wp:effectExtent l="0" t="0" r="0" b="7620"/>
+            <wp:wrapNone/>
+            <wp:docPr id="718428887" name="Obraz 26"/>
+            <wp:cNvGraphicFramePr>
+              <a:graphicFrameLocks xmlns:a="http://schemas.openxmlformats.org/drawingml/2006/main" noChangeAspect="1"/>
+            </wp:cNvGraphicFramePr>
+            <a:graphic xmlns:a="http://schemas.openxmlformats.org/drawingml/2006/main">
+              <a:graphicData uri="http://schemas.openxmlformats.org/drawingml/2006/picture">
+                <pic:pic xmlns:pic="http://schemas.openxmlformats.org/drawingml/2006/picture">
+                  <pic:nvPicPr>
+                    <pic:cNvPr id="0" name="Picture 26"/>
+                    <pic:cNvPicPr>
+                      <a:picLocks noChangeAspect="1" noChangeArrowheads="1"/>
+                    </pic:cNvPicPr>
+                  </pic:nvPicPr>
+                  <pic:blipFill>
+                    <a:blip r:embed="rId25">
+                      <a:extLst>
+                        <a:ext uri="{28A0092B-C50C-407E-A947-70E740481C1C}">
+                          <a14:useLocalDpi xmlns:a14="http://schemas.microsoft.com/office/drawing/2010/main" val="0"/>
+                        </a:ext>
+                      </a:extLst>
+                    </a:blip>
+                    <a:srcRect/>
+                    <a:stretch>
+                      <a:fillRect/>
+                    </a:stretch>
+                  </pic:blipFill>
+                  <pic:spPr bwMode="auto">
+                    <a:xfrm>
+                      <a:off x="0" y="0"/>
+                      <a:ext cx="3342640" cy="2506980"/>
+                    </a:xfrm>
+                    <a:prstGeom prst="rect">
+                      <a:avLst/>
+                    </a:prstGeom>
+                    <a:noFill/>
+                    <a:ln>
+                      <a:noFill/>
+                    </a:ln>
+                  </pic:spPr>
+                </pic:pic>
+              </a:graphicData>
+            </a:graphic>
+            <wp14:sizeRelH relativeFrom="margin">
+              <wp14:pctWidth>0</wp14:pctWidth>
+            </wp14:sizeRelH>
+            <wp14:sizeRelV relativeFrom="margin">
+              <wp14:pctHeight>0</wp14:pctHeight>
+            </wp14:sizeRelV>
+          </wp:anchor>
+        </w:drawing>
+      </w:r>
+    </w:p>
+    <w:p>
+      <w:pPr>
+        <w:ind w:left="492"/>
+        <w:rPr>
+          <w:i/>
+          <w:iCs/>
+          <w:sz w:val="24"/>
+          <w:szCs w:val="24"/>
+        </w:rPr>
+      </w:pPr>
+      <w:r>
+        <w:rPr>
+          <w:i/>
+          <w:iCs/>
+          <w:noProof/>
+          <w:sz w:val="24"/>
+          <w:szCs w:val="24"/>
+        </w:rPr>
+        <w:drawing>
+          <wp:anchor distT="0" distB="0" distL="114300" distR="114300" simplePos="0" relativeHeight="251671552" behindDoc="1" locked="0" layoutInCell="1" allowOverlap="1" wp14:anchorId="1F58E315" wp14:editId="55E0D019">
+            <wp:simplePos x="0" y="0"/>
+            <wp:positionH relativeFrom="column">
+              <wp:posOffset>3053715</wp:posOffset>
+            </wp:positionH>
+            <wp:positionV relativeFrom="paragraph">
+              <wp:posOffset>1905</wp:posOffset>
+            </wp:positionV>
+            <wp:extent cx="3314700" cy="2486025"/>
+            <wp:effectExtent l="0" t="0" r="0" b="9525"/>
+            <wp:wrapNone/>
+            <wp:docPr id="193170450" name="Obraz 28"/>
+            <wp:cNvGraphicFramePr>
+              <a:graphicFrameLocks xmlns:a="http://schemas.openxmlformats.org/drawingml/2006/main" noChangeAspect="1"/>
+            </wp:cNvGraphicFramePr>
+            <a:graphic xmlns:a="http://schemas.openxmlformats.org/drawingml/2006/main">
+              <a:graphicData uri="http://schemas.openxmlformats.org/drawingml/2006/picture">
+                <pic:pic xmlns:pic="http://schemas.openxmlformats.org/drawingml/2006/picture">
+                  <pic:nvPicPr>
+                    <pic:cNvPr id="0" name="Picture 28"/>
+                    <pic:cNvPicPr>
+                      <a:picLocks noChangeAspect="1" noChangeArrowheads="1"/>
+                    </pic:cNvPicPr>
+                  </pic:nvPicPr>
+                  <pic:blipFill>
+                    <a:blip r:embed="rId26">
+                      <a:extLst>
+                        <a:ext uri="{28A0092B-C50C-407E-A947-70E740481C1C}">
+                          <a14:useLocalDpi xmlns:a14="http://schemas.microsoft.com/office/drawing/2010/main" val="0"/>
+                        </a:ext>
+                      </a:extLst>
+                    </a:blip>
+                    <a:srcRect/>
+                    <a:stretch>
+                      <a:fillRect/>
+                    </a:stretch>
+                  </pic:blipFill>
+                  <pic:spPr bwMode="auto">
+                    <a:xfrm>
+                      <a:off x="0" y="0"/>
+                      <a:ext cx="3314700" cy="2486025"/>
+                    </a:xfrm>
+                    <a:prstGeom prst="rect">
+                      <a:avLst/>
+                    </a:prstGeom>
+                    <a:noFill/>
+                    <a:ln>
+                      <a:noFill/>
+                    </a:ln>
+                  </pic:spPr>
+                </pic:pic>
+              </a:graphicData>
+            </a:graphic>
+            <wp14:sizeRelH relativeFrom="margin">
+              <wp14:pctWidth>0</wp14:pctWidth>
+            </wp14:sizeRelH>
+            <wp14:sizeRelV relativeFrom="margin">
+              <wp14:pctHeight>0</wp14:pctHeight>
+            </wp14:sizeRelV>
+          </wp:anchor>
+        </w:drawing>
+      </w:r>
+    </w:p>
+    <w:p>
+      <w:pPr>
+        <w:ind w:left="492"/>
+        <w:rPr>
+          <w:i/>
+          <w:iCs/>
+          <w:sz w:val="24"/>
+          <w:szCs w:val="24"/>
+        </w:rPr>
+      </w:pPr>
+    </w:p>
+    <w:p>
+      <w:pPr>
+        <w:ind w:left="492"/>
+        <w:rPr>
+          <w:i/>
+          <w:iCs/>
+          <w:sz w:val="24"/>
+          <w:szCs w:val="24"/>
+        </w:rPr>
+      </w:pPr>
+    </w:p>
+    <w:p>
+      <w:pPr>
+        <w:ind w:left="492"/>
+        <w:rPr>
+          <w:i/>
+          <w:iCs/>
+          <w:sz w:val="24"/>
+          <w:szCs w:val="24"/>
+        </w:rPr>
+      </w:pPr>
+    </w:p>
+    <w:p>
+      <w:pPr>
+        <w:ind w:left="492"/>
+        <w:rPr>
+          <w:i/>
+          <w:iCs/>
+          <w:sz w:val="24"/>
+          <w:szCs w:val="24"/>
+        </w:rPr>
+      </w:pPr>
+    </w:p>
+    <w:p>
+      <w:pPr>
+        <w:ind w:left="492"/>
+        <w:rPr>
+          <w:i/>
+          <w:iCs/>
+          <w:sz w:val="24"/>
+          <w:szCs w:val="24"/>
+        </w:rPr>
+      </w:pPr>
+    </w:p>
+    <w:p>
+      <w:pPr>
+        <w:ind w:left="492"/>
+        <w:rPr>
+          <w:i/>
+          <w:iCs/>
+          <w:sz w:val="24"/>
+          <w:szCs w:val="24"/>
+        </w:rPr>
+      </w:pPr>
+    </w:p>
+    <w:p>
+      <w:pPr>
+        <w:ind w:left="492"/>
+        <w:rPr>
+          <w:i/>
+          <w:iCs/>
+          <w:sz w:val="24"/>
+          <w:szCs w:val="24"/>
+        </w:rPr>
+      </w:pPr>
+    </w:p>
+    <w:p>
+      <w:pPr>
+        <w:rPr>
+          <w:i/>
+          <w:iCs/>
+          <w:noProof/>
+        </w:rPr>
+      </w:pPr>
+      <w:r>
+        <w:rPr>
+          <w:i/>
+          <w:iCs/>
+        </w:rPr>
+        <w:t>R</w:t>
+      </w:r>
+      <w:r>
+        <w:rPr>
+          <w:i/>
+          <w:iCs/>
+        </w:rPr>
+        <w:t>ysunek 4</w:t>
+      </w:r>
+      <w:r>
+        <w:rPr>
+          <w:i/>
+          <w:iCs/>
+        </w:rPr>
+        <w:t xml:space="preserve">. </w:t>
+      </w:r>
+      <w:r>
+        <w:rPr>
+          <w:i/>
+          <w:iCs/>
+        </w:rPr>
+        <w:t>Charakterystyka średniej arytmetycznej dla maksymalnej osiągniętej głębokości względem głębokości    rozwiązania.</w:t>
       </w:r>
     </w:p>
     <w:sectPr>
+      <w:footerReference w:type="default" r:id="rId27"/>
       <w:pgSz w:w="11906" w:h="16838"/>
-      <w:pgMar w:top="720" w:right="720" w:bottom="720" w:left="720" w:header="708" w:footer="708" w:gutter="0"/>
+      <w:pgMar w:top="567" w:right="567" w:bottom="284" w:left="567" w:header="709" w:footer="0" w:gutter="0"/>
       <w:cols w:space="708"/>
       <w:docGrid w:linePitch="360"/>
     </w:sectPr>
   </w:body>
 </w:document>
+</file>
+
+<file path=word/endnotes.xml><?xml version="1.0" encoding="utf-8"?>
+<w:endnotes xmlns:wpc="http://schemas.microsoft.com/office/word/2010/wordprocessingCanvas" xmlns:cx="http://schemas.microsoft.com/office/drawing/2014/chartex" xmlns:cx1="http://schemas.microsoft.com/office/drawing/2015/9/8/chartex" xmlns:cx2="http://schemas.microsoft.com/office/drawing/2015/10/21/chartex" xmlns:cx3="http://schemas.microsoft.com/office/drawing/2016/5/9/chartex" xmlns:cx4="http://schemas.microsoft.com/office/drawing/2016/5/10/chartex" xmlns:cx5="http://schemas.microsoft.com/office/drawing/2016/5/11/chartex" xmlns:cx6="http://schemas.microsoft.com/office/drawing/2016/5/12/chartex" xmlns:cx7="http://schemas.microsoft.com/office/drawing/2016/5/13/chartex" xmlns:cx8="http://schemas.microsoft.com/office/drawing/2016/5/14/chartex" xmlns:mc="http://schemas.openxmlformats.org/markup-compatibility/2006" xmlns:aink="http://schemas.microsoft.com/office/drawing/2016/ink" xmlns:am3d="http://schemas.microsoft.com/office/drawing/2017/model3d" xmlns:o="urn:schemas-microsoft-com:office:office" xmlns:oel="http://schemas.microsoft.com/office/2019/extlst" xmlns:r="http://schemas.openxmlformats.org/officeDocument/2006/relationships" xmlns:m="http://schemas.openxmlformats.org/officeDocument/2006/math" xmlns:v="urn:schemas-microsoft-com:vml" xmlns:wp14="http://schemas.microsoft.com/office/word/2010/wordprocessingDrawing" xmlns:wp="http://schemas.openxmlformats.org/drawingml/2006/wordprocessingDrawing" xmlns:w10="urn:schemas-microsoft-com:office:word" xmlns:w="http://schemas.openxmlformats.org/wordprocessingml/2006/main" xmlns:w14="http://schemas.microsoft.com/office/word/2010/wordml" xmlns:w15="http://schemas.microsoft.com/office/word/2012/wordml" xmlns:w16cex="http://schemas.microsoft.com/office/word/2018/wordml/cex" xmlns:w16cid="http://schemas.microsoft.com/office/word/2016/wordml/cid" xmlns:w16="http://schemas.microsoft.com/office/word/2018/wordml" xmlns:w16du="http://schemas.microsoft.com/office/word/2023/wordml/word16du" xmlns:w16sdtdh="http://schemas.microsoft.com/office/word/2020/wordml/sdtdatahash" xmlns:w16se="http://schemas.microsoft.com/office/word/2015/wordml/symex" xmlns:wpg="http://schemas.microsoft.com/office/word/2010/wordprocessingGroup" xmlns:wpi="http://schemas.microsoft.com/office/word/2010/wordprocessingInk" xmlns:wne="http://schemas.microsoft.com/office/word/2006/wordml" xmlns:wps="http://schemas.microsoft.com/office/word/2010/wordprocessingShape" mc:Ignorable="w14 w15 w16se w16cid w16 w16cex w16sdtdh wp14">
+  <w:endnote w:type="separator" w:id="-1">
+    <w:p>
+      <w:pPr>
+        <w:spacing w:after="0" w:line="240" w:lineRule="auto"/>
+      </w:pPr>
+      <w:r>
+        <w:separator/>
+      </w:r>
+    </w:p>
+  </w:endnote>
+  <w:endnote w:type="continuationSeparator" w:id="0">
+    <w:p>
+      <w:pPr>
+        <w:spacing w:after="0" w:line="240" w:lineRule="auto"/>
+      </w:pPr>
+      <w:r>
+        <w:continuationSeparator/>
+      </w:r>
+    </w:p>
+  </w:endnote>
+</w:endnotes>
+</file>
+
+<file path=word/footer1.xml><?xml version="1.0" encoding="utf-8"?>
+<w:ftr xmlns:wpc="http://schemas.microsoft.com/office/word/2010/wordprocessingCanvas" xmlns:cx="http://schemas.microsoft.com/office/drawing/2014/chartex" xmlns:cx1="http://schemas.microsoft.com/office/drawing/2015/9/8/chartex" xmlns:cx2="http://schemas.microsoft.com/office/drawing/2015/10/21/chartex" xmlns:cx3="http://schemas.microsoft.com/office/drawing/2016/5/9/chartex" xmlns:cx4="http://schemas.microsoft.com/office/drawing/2016/5/10/chartex" xmlns:cx5="http://schemas.microsoft.com/office/drawing/2016/5/11/chartex" xmlns:cx6="http://schemas.microsoft.com/office/drawing/2016/5/12/chartex" xmlns:cx7="http://schemas.microsoft.com/office/drawing/2016/5/13/chartex" xmlns:cx8="http://schemas.microsoft.com/office/drawing/2016/5/14/chartex" xmlns:mc="http://schemas.openxmlformats.org/markup-compatibility/2006" xmlns:aink="http://schemas.microsoft.com/office/drawing/2016/ink" xmlns:am3d="http://schemas.microsoft.com/office/drawing/2017/model3d" xmlns:o="urn:schemas-microsoft-com:office:office" xmlns:oel="http://schemas.microsoft.com/office/2019/extlst" xmlns:r="http://schemas.openxmlformats.org/officeDocument/2006/relationships" xmlns:m="http://schemas.openxmlformats.org/officeDocument/2006/math" xmlns:v="urn:schemas-microsoft-com:vml" xmlns:wp14="http://schemas.microsoft.com/office/word/2010/wordprocessingDrawing" xmlns:wp="http://schemas.openxmlformats.org/drawingml/2006/wordprocessingDrawing" xmlns:w10="urn:schemas-microsoft-com:office:word" xmlns:w="http://schemas.openxmlformats.org/wordprocessingml/2006/main" xmlns:w14="http://schemas.microsoft.com/office/word/2010/wordml" xmlns:w15="http://schemas.microsoft.com/office/word/2012/wordml" xmlns:w16cex="http://schemas.microsoft.com/office/word/2018/wordml/cex" xmlns:w16cid="http://schemas.microsoft.com/office/word/2016/wordml/cid" xmlns:w16="http://schemas.microsoft.com/office/word/2018/wordml" xmlns:w16du="http://schemas.microsoft.com/office/word/2023/wordml/word16du" xmlns:w16sdtdh="http://schemas.microsoft.com/office/word/2020/wordml/sdtdatahash" xmlns:w16se="http://schemas.microsoft.com/office/word/2015/wordml/symex" xmlns:wpg="http://schemas.microsoft.com/office/word/2010/wordprocessingGroup" xmlns:wpi="http://schemas.microsoft.com/office/word/2010/wordprocessingInk" xmlns:wne="http://schemas.microsoft.com/office/word/2006/wordml" xmlns:wps="http://schemas.microsoft.com/office/word/2010/wordprocessingShape" mc:Ignorable="w14 w15 w16se w16cid w16 w16cex w16sdtdh wp14">
+  <w:sdt>
+    <w:sdtPr>
+      <w:id w:val="310219545"/>
+      <w:docPartObj>
+        <w:docPartGallery w:val="Page Numbers (Bottom of Page)"/>
+        <w:docPartUnique/>
+      </w:docPartObj>
+    </w:sdtPr>
+    <w:sdtContent>
+      <w:p>
+        <w:pPr>
+          <w:pStyle w:val="Stopka"/>
+          <w:jc w:val="right"/>
+        </w:pPr>
+        <w:r>
+          <w:fldChar w:fldCharType="begin"/>
+        </w:r>
+        <w:r>
+          <w:instrText>PAGE   \* MERGEFORMAT</w:instrText>
+        </w:r>
+        <w:r>
+          <w:fldChar w:fldCharType="separate"/>
+        </w:r>
+        <w:r>
+          <w:t>2</w:t>
+        </w:r>
+        <w:r>
+          <w:fldChar w:fldCharType="end"/>
+        </w:r>
+      </w:p>
+    </w:sdtContent>
+  </w:sdt>
+  <w:p>
+    <w:pPr>
+      <w:pStyle w:val="Stopka"/>
+    </w:pPr>
+  </w:p>
+</w:ftr>
+</file>
+
+<file path=word/footnotes.xml><?xml version="1.0" encoding="utf-8"?>
+<w:footnotes xmlns:wpc="http://schemas.microsoft.com/office/word/2010/wordprocessingCanvas" xmlns:cx="http://schemas.microsoft.com/office/drawing/2014/chartex" xmlns:cx1="http://schemas.microsoft.com/office/drawing/2015/9/8/chartex" xmlns:cx2="http://schemas.microsoft.com/office/drawing/2015/10/21/chartex" xmlns:cx3="http://schemas.microsoft.com/office/drawing/2016/5/9/chartex" xmlns:cx4="http://schemas.microsoft.com/office/drawing/2016/5/10/chartex" xmlns:cx5="http://schemas.microsoft.com/office/drawing/2016/5/11/chartex" xmlns:cx6="http://schemas.microsoft.com/office/drawing/2016/5/12/chartex" xmlns:cx7="http://schemas.microsoft.com/office/drawing/2016/5/13/chartex" xmlns:cx8="http://schemas.microsoft.com/office/drawing/2016/5/14/chartex" xmlns:mc="http://schemas.openxmlformats.org/markup-compatibility/2006" xmlns:aink="http://schemas.microsoft.com/office/drawing/2016/ink" xmlns:am3d="http://schemas.microsoft.com/office/drawing/2017/model3d" xmlns:o="urn:schemas-microsoft-com:office:office" xmlns:oel="http://schemas.microsoft.com/office/2019/extlst" xmlns:r="http://schemas.openxmlformats.org/officeDocument/2006/relationships" xmlns:m="http://schemas.openxmlformats.org/officeDocument/2006/math" xmlns:v="urn:schemas-microsoft-com:vml" xmlns:wp14="http://schemas.microsoft.com/office/word/2010/wordprocessingDrawing" xmlns:wp="http://schemas.openxmlformats.org/drawingml/2006/wordprocessingDrawing" xmlns:w10="urn:schemas-microsoft-com:office:word" xmlns:w="http://schemas.openxmlformats.org/wordprocessingml/2006/main" xmlns:w14="http://schemas.microsoft.com/office/word/2010/wordml" xmlns:w15="http://schemas.microsoft.com/office/word/2012/wordml" xmlns:w16cex="http://schemas.microsoft.com/office/word/2018/wordml/cex" xmlns:w16cid="http://schemas.microsoft.com/office/word/2016/wordml/cid" xmlns:w16="http://schemas.microsoft.com/office/word/2018/wordml" xmlns:w16du="http://schemas.microsoft.com/office/word/2023/wordml/word16du" xmlns:w16sdtdh="http://schemas.microsoft.com/office/word/2020/wordml/sdtdatahash" xmlns:w16se="http://schemas.microsoft.com/office/word/2015/wordml/symex" xmlns:wpg="http://schemas.microsoft.com/office/word/2010/wordprocessingGroup" xmlns:wpi="http://schemas.microsoft.com/office/word/2010/wordprocessingInk" xmlns:wne="http://schemas.microsoft.com/office/word/2006/wordml" xmlns:wps="http://schemas.microsoft.com/office/word/2010/wordprocessingShape" mc:Ignorable="w14 w15 w16se w16cid w16 w16cex w16sdtdh wp14">
+  <w:footnote w:type="separator" w:id="-1">
+    <w:p>
+      <w:pPr>
+        <w:spacing w:after="0" w:line="240" w:lineRule="auto"/>
+      </w:pPr>
+      <w:r>
+        <w:separator/>
+      </w:r>
+    </w:p>
+  </w:footnote>
+  <w:footnote w:type="continuationSeparator" w:id="0">
+    <w:p>
+      <w:pPr>
+        <w:spacing w:after="0" w:line="240" w:lineRule="auto"/>
+      </w:pPr>
+      <w:r>
+        <w:continuationSeparator/>
+      </w:r>
+    </w:p>
+  </w:footnote>
+</w:footnotes>
 </file>
 
 <file path=word/numbering.xml><?xml version="1.0" encoding="utf-8"?>
@@ -1259,6 +3476,50 @@
       </w:tblBorders>
     </w:tblPr>
   </w:style>
+  <w:style w:type="paragraph" w:styleId="Nagwek">
+    <w:name w:val="header"/>
+    <w:basedOn w:val="Normalny"/>
+    <w:link w:val="NagwekZnak"/>
+    <w:uiPriority w:val="99"/>
+    <w:unhideWhenUsed/>
+    <w:rsid w:val="00CE15EA"/>
+    <w:pPr>
+      <w:tabs>
+        <w:tab w:val="center" w:pos="4536"/>
+        <w:tab w:val="right" w:pos="9072"/>
+      </w:tabs>
+      <w:spacing w:after="0" w:line="240" w:lineRule="auto"/>
+    </w:pPr>
+  </w:style>
+  <w:style w:type="character" w:customStyle="1" w:styleId="NagwekZnak">
+    <w:name w:val="Nagłówek Znak"/>
+    <w:basedOn w:val="Domylnaczcionkaakapitu"/>
+    <w:link w:val="Nagwek"/>
+    <w:uiPriority w:val="99"/>
+    <w:rsid w:val="00CE15EA"/>
+  </w:style>
+  <w:style w:type="paragraph" w:styleId="Stopka">
+    <w:name w:val="footer"/>
+    <w:basedOn w:val="Normalny"/>
+    <w:link w:val="StopkaZnak"/>
+    <w:uiPriority w:val="99"/>
+    <w:unhideWhenUsed/>
+    <w:rsid w:val="00CE15EA"/>
+    <w:pPr>
+      <w:tabs>
+        <w:tab w:val="center" w:pos="4536"/>
+        <w:tab w:val="right" w:pos="9072"/>
+      </w:tabs>
+      <w:spacing w:after="0" w:line="240" w:lineRule="auto"/>
+    </w:pPr>
+  </w:style>
+  <w:style w:type="character" w:customStyle="1" w:styleId="StopkaZnak">
+    <w:name w:val="Stopka Znak"/>
+    <w:basedOn w:val="Domylnaczcionkaakapitu"/>
+    <w:link w:val="Stopka"/>
+    <w:uiPriority w:val="99"/>
+    <w:rsid w:val="00CE15EA"/>
+  </w:style>
 </w:styles>
 </file>
 
@@ -1555,4 +3816,16 @@
     </a:ext>
   </a:extLst>
 </a:theme>
+</file>
+
+<file path=customXml/item1.xml><?xml version="1.0" encoding="utf-8"?>
+<b:Sources xmlns:b="http://schemas.openxmlformats.org/officeDocument/2006/bibliography" xmlns="http://schemas.openxmlformats.org/officeDocument/2006/bibliography" SelectedStyle="\APASixthEditionOfficeOnline.xsl" StyleName="APA" Version="6"/>
+</file>
+
+<file path=customXml/itemProps1.xml><?xml version="1.0" encoding="utf-8"?>
+<ds:datastoreItem xmlns:ds="http://schemas.openxmlformats.org/officeDocument/2006/customXml" ds:itemID="{E9D5E36E-A9B2-45D5-9DF4-5B9D01F2D294}">
+  <ds:schemaRefs>
+    <ds:schemaRef ds:uri="http://schemas.openxmlformats.org/officeDocument/2006/bibliography"/>
+  </ds:schemaRefs>
+</ds:datastoreItem>
 </file>
</xml_diff>

<commit_message>
add comments and update report
</commit_message>
<xml_diff>
--- a/fifteen-puzzle-project/sprawko-SISE.docx
+++ b/fifteen-puzzle-project/sprawko-SISE.docx
@@ -835,7 +835,7 @@
           <w:szCs w:val="36"/>
         </w:rPr>
         <w:drawing>
-          <wp:anchor distT="0" distB="0" distL="114300" distR="114300" simplePos="0" relativeHeight="251646964" behindDoc="0" locked="0" layoutInCell="1" allowOverlap="1" wp14:anchorId="2D2E8677" wp14:editId="03F3DE07">
+          <wp:anchor distT="0" distB="0" distL="114300" distR="114300" simplePos="0" relativeHeight="251646964" behindDoc="0" locked="0" layoutInCell="1" allowOverlap="1" wp14:anchorId="2D2E8677" wp14:editId="496A23C4">
             <wp:simplePos x="0" y="0"/>
             <wp:positionH relativeFrom="page">
               <wp:posOffset>-44450</wp:posOffset>
@@ -1045,16 +1045,16 @@
         </w:rPr>
         <w:lastRenderedPageBreak/>
         <w:drawing>
-          <wp:anchor distT="0" distB="0" distL="114300" distR="114300" simplePos="0" relativeHeight="251681792" behindDoc="1" locked="0" layoutInCell="1" allowOverlap="1" wp14:anchorId="76138C61" wp14:editId="0E8410C4">
+          <wp:anchor distT="0" distB="0" distL="114300" distR="114300" simplePos="0" relativeHeight="251681792" behindDoc="1" locked="0" layoutInCell="1" allowOverlap="1" wp14:anchorId="76138C61" wp14:editId="322FB58E">
             <wp:simplePos x="0" y="0"/>
             <wp:positionH relativeFrom="margin">
-              <wp:posOffset>-214687</wp:posOffset>
+              <wp:posOffset>-161925</wp:posOffset>
             </wp:positionH>
             <wp:positionV relativeFrom="page">
-              <wp:posOffset>-34232</wp:posOffset>
+              <wp:posOffset>-38100</wp:posOffset>
             </wp:positionV>
-            <wp:extent cx="3342355" cy="2507673"/>
-            <wp:effectExtent l="0" t="0" r="0" b="6985"/>
+            <wp:extent cx="3392214" cy="2545080"/>
+            <wp:effectExtent l="0" t="0" r="0" b="7620"/>
             <wp:wrapNone/>
             <wp:docPr id="1823024762" name="Obraz 8"/>
             <wp:cNvGraphicFramePr>
@@ -1085,7 +1085,7 @@
                   <pic:spPr bwMode="auto">
                     <a:xfrm>
                       <a:off x="0" y="0"/>
-                      <a:ext cx="3342355" cy="2507673"/>
+                      <a:ext cx="3392214" cy="2545080"/>
                     </a:xfrm>
                     <a:prstGeom prst="rect">
                       <a:avLst/>
@@ -1231,18 +1231,18 @@
           <w:noProof/>
         </w:rPr>
         <w:drawing>
-          <wp:anchor distT="0" distB="0" distL="114300" distR="114300" simplePos="0" relativeHeight="251674624" behindDoc="1" locked="0" layoutInCell="1" allowOverlap="1" wp14:anchorId="5A994384" wp14:editId="0EAC7721">
+          <wp:anchor distT="0" distB="0" distL="114300" distR="114300" simplePos="0" relativeHeight="251640814" behindDoc="1" locked="0" layoutInCell="1" allowOverlap="1" wp14:anchorId="68E75EC0" wp14:editId="5A62535A">
             <wp:simplePos x="0" y="0"/>
             <wp:positionH relativeFrom="margin">
-              <wp:posOffset>-227907</wp:posOffset>
+              <wp:posOffset>3346450</wp:posOffset>
             </wp:positionH>
-            <wp:positionV relativeFrom="paragraph">
-              <wp:posOffset>287886</wp:posOffset>
+            <wp:positionV relativeFrom="page">
+              <wp:posOffset>2310765</wp:posOffset>
             </wp:positionV>
-            <wp:extent cx="3373582" cy="2529605"/>
-            <wp:effectExtent l="0" t="0" r="0" b="4445"/>
+            <wp:extent cx="3558540" cy="2644268"/>
+            <wp:effectExtent l="0" t="0" r="3810" b="3810"/>
             <wp:wrapNone/>
-            <wp:docPr id="223737176" name="Obraz 1"/>
+            <wp:docPr id="1195679054" name="Obraz 2"/>
             <wp:cNvGraphicFramePr>
               <a:graphicFrameLocks xmlns:a="http://schemas.openxmlformats.org/drawingml/2006/main" noChangeAspect="1"/>
             </wp:cNvGraphicFramePr>
@@ -1250,7 +1250,7 @@
               <a:graphicData uri="http://schemas.openxmlformats.org/drawingml/2006/picture">
                 <pic:pic xmlns:pic="http://schemas.openxmlformats.org/drawingml/2006/picture">
                   <pic:nvPicPr>
-                    <pic:cNvPr id="0" name="Picture 1"/>
+                    <pic:cNvPr id="0" name="Picture 2"/>
                     <pic:cNvPicPr>
                       <a:picLocks noChangeAspect="1" noChangeArrowheads="1"/>
                     </pic:cNvPicPr>
@@ -1271,7 +1271,7 @@
                   <pic:spPr bwMode="auto">
                     <a:xfrm>
                       <a:off x="0" y="0"/>
-                      <a:ext cx="3373582" cy="2529605"/>
+                      <a:ext cx="3558540" cy="2644268"/>
                     </a:xfrm>
                     <a:prstGeom prst="rect">
                       <a:avLst/>
@@ -1300,18 +1300,18 @@
           <w:noProof/>
         </w:rPr>
         <w:drawing>
-          <wp:anchor distT="0" distB="0" distL="114300" distR="114300" simplePos="0" relativeHeight="251675648" behindDoc="1" locked="0" layoutInCell="1" allowOverlap="1" wp14:anchorId="4108D22E" wp14:editId="26AFFD27">
+          <wp:anchor distT="0" distB="0" distL="114300" distR="114300" simplePos="0" relativeHeight="251641839" behindDoc="1" locked="0" layoutInCell="1" allowOverlap="1" wp14:anchorId="2FB612DA" wp14:editId="7D1368EC">
             <wp:simplePos x="0" y="0"/>
             <wp:positionH relativeFrom="margin">
-              <wp:posOffset>3370080</wp:posOffset>
+              <wp:posOffset>-215265</wp:posOffset>
             </wp:positionH>
-            <wp:positionV relativeFrom="paragraph">
-              <wp:posOffset>225945</wp:posOffset>
+            <wp:positionV relativeFrom="page">
+              <wp:posOffset>2324100</wp:posOffset>
             </wp:positionV>
-            <wp:extent cx="3472963" cy="2566727"/>
-            <wp:effectExtent l="0" t="0" r="0" b="5080"/>
+            <wp:extent cx="3445611" cy="2583180"/>
+            <wp:effectExtent l="0" t="0" r="2540" b="7620"/>
             <wp:wrapNone/>
-            <wp:docPr id="1917239727" name="Obraz 3"/>
+            <wp:docPr id="1094529095" name="Obraz 1"/>
             <wp:cNvGraphicFramePr>
               <a:graphicFrameLocks xmlns:a="http://schemas.openxmlformats.org/drawingml/2006/main" noChangeAspect="1"/>
             </wp:cNvGraphicFramePr>
@@ -1319,7 +1319,7 @@
               <a:graphicData uri="http://schemas.openxmlformats.org/drawingml/2006/picture">
                 <pic:pic xmlns:pic="http://schemas.openxmlformats.org/drawingml/2006/picture">
                   <pic:nvPicPr>
-                    <pic:cNvPr id="0" name="Picture 3"/>
+                    <pic:cNvPr id="0" name="Picture 1"/>
                     <pic:cNvPicPr>
                       <a:picLocks noChangeAspect="1" noChangeArrowheads="1"/>
                     </pic:cNvPicPr>
@@ -1340,7 +1340,7 @@
                   <pic:spPr bwMode="auto">
                     <a:xfrm>
                       <a:off x="0" y="0"/>
-                      <a:ext cx="3474324" cy="2567733"/>
+                      <a:ext cx="3445611" cy="2583180"/>
                     </a:xfrm>
                     <a:prstGeom prst="rect">
                       <a:avLst/>
@@ -1451,7 +1451,7 @@
           <w:szCs w:val="24"/>
         </w:rPr>
         <w:drawing>
-          <wp:anchor distT="0" distB="0" distL="114300" distR="114300" simplePos="0" relativeHeight="251685888" behindDoc="1" locked="0" layoutInCell="1" allowOverlap="1" wp14:anchorId="54EA244E" wp14:editId="2EB20FD0">
+          <wp:anchor distT="0" distB="0" distL="114300" distR="114300" simplePos="0" relativeHeight="251685888" behindDoc="1" locked="0" layoutInCell="1" allowOverlap="1" wp14:anchorId="54EA244E" wp14:editId="4F4ED277">
             <wp:simplePos x="0" y="0"/>
             <wp:positionH relativeFrom="column">
               <wp:posOffset>3348412</wp:posOffset>
@@ -1703,18 +1703,18 @@
           <w:noProof/>
         </w:rPr>
         <w:drawing>
-          <wp:anchor distT="0" distB="0" distL="114300" distR="114300" simplePos="0" relativeHeight="251645939" behindDoc="1" locked="0" layoutInCell="1" allowOverlap="1" wp14:anchorId="110E4C15" wp14:editId="3AD9FBAA">
+          <wp:anchor distT="0" distB="0" distL="114300" distR="114300" simplePos="0" relativeHeight="251639789" behindDoc="1" locked="0" layoutInCell="1" allowOverlap="1" wp14:anchorId="423E1B34" wp14:editId="75F5DEB0">
             <wp:simplePos x="0" y="0"/>
-            <wp:positionH relativeFrom="margin">
-              <wp:posOffset>-297180</wp:posOffset>
+            <wp:positionH relativeFrom="column">
+              <wp:posOffset>-283845</wp:posOffset>
             </wp:positionH>
             <wp:positionV relativeFrom="page">
-              <wp:posOffset>7371888</wp:posOffset>
+              <wp:posOffset>7360920</wp:posOffset>
             </wp:positionV>
-            <wp:extent cx="3401291" cy="2551655"/>
-            <wp:effectExtent l="0" t="0" r="8890" b="1270"/>
+            <wp:extent cx="3412490" cy="2559368"/>
+            <wp:effectExtent l="0" t="0" r="0" b="0"/>
             <wp:wrapNone/>
-            <wp:docPr id="48635697" name="Obraz 13"/>
+            <wp:docPr id="1674678537" name="Obraz 3"/>
             <wp:cNvGraphicFramePr>
               <a:graphicFrameLocks xmlns:a="http://schemas.openxmlformats.org/drawingml/2006/main" noChangeAspect="1"/>
             </wp:cNvGraphicFramePr>
@@ -1722,7 +1722,7 @@
               <a:graphicData uri="http://schemas.openxmlformats.org/drawingml/2006/picture">
                 <pic:pic xmlns:pic="http://schemas.openxmlformats.org/drawingml/2006/picture">
                   <pic:nvPicPr>
-                    <pic:cNvPr id="0" name="Picture 13"/>
+                    <pic:cNvPr id="0" name="Picture 3"/>
                     <pic:cNvPicPr>
                       <a:picLocks noChangeAspect="1" noChangeArrowheads="1"/>
                     </pic:cNvPicPr>
@@ -1743,7 +1743,7 @@
                   <pic:spPr bwMode="auto">
                     <a:xfrm>
                       <a:off x="0" y="0"/>
-                      <a:ext cx="3401291" cy="2551655"/>
+                      <a:ext cx="3412490" cy="2559368"/>
                     </a:xfrm>
                     <a:prstGeom prst="rect">
                       <a:avLst/>
@@ -1780,18 +1780,18 @@
           <w:noProof/>
         </w:rPr>
         <w:drawing>
-          <wp:anchor distT="0" distB="0" distL="114300" distR="114300" simplePos="0" relativeHeight="251644914" behindDoc="1" locked="0" layoutInCell="1" allowOverlap="1" wp14:anchorId="0E1F0A71" wp14:editId="05BA7F20">
+          <wp:anchor distT="0" distB="0" distL="114300" distR="114300" simplePos="0" relativeHeight="251638764" behindDoc="1" locked="0" layoutInCell="1" allowOverlap="1" wp14:anchorId="6907C15A" wp14:editId="1A249D4C">
             <wp:simplePos x="0" y="0"/>
             <wp:positionH relativeFrom="margin">
-              <wp:posOffset>3305521</wp:posOffset>
+              <wp:align>right</wp:align>
             </wp:positionH>
             <wp:positionV relativeFrom="page">
-              <wp:posOffset>7363518</wp:posOffset>
+              <wp:posOffset>7336155</wp:posOffset>
             </wp:positionV>
-            <wp:extent cx="3455399" cy="2551430"/>
-            <wp:effectExtent l="0" t="0" r="0" b="1270"/>
+            <wp:extent cx="3535680" cy="2605524"/>
+            <wp:effectExtent l="0" t="0" r="7620" b="4445"/>
             <wp:wrapNone/>
-            <wp:docPr id="1677187580" name="Obraz 15"/>
+            <wp:docPr id="1540450553" name="Obraz 4"/>
             <wp:cNvGraphicFramePr>
               <a:graphicFrameLocks xmlns:a="http://schemas.openxmlformats.org/drawingml/2006/main" noChangeAspect="1"/>
             </wp:cNvGraphicFramePr>
@@ -1799,7 +1799,7 @@
               <a:graphicData uri="http://schemas.openxmlformats.org/drawingml/2006/picture">
                 <pic:pic xmlns:pic="http://schemas.openxmlformats.org/drawingml/2006/picture">
                   <pic:nvPicPr>
-                    <pic:cNvPr id="0" name="Picture 15"/>
+                    <pic:cNvPr id="0" name="Picture 4"/>
                     <pic:cNvPicPr>
                       <a:picLocks noChangeAspect="1" noChangeArrowheads="1"/>
                     </pic:cNvPicPr>
@@ -1820,7 +1820,7 @@
                   <pic:spPr bwMode="auto">
                     <a:xfrm>
                       <a:off x="0" y="0"/>
-                      <a:ext cx="3455399" cy="2551430"/>
+                      <a:ext cx="3535680" cy="2605524"/>
                     </a:xfrm>
                     <a:prstGeom prst="rect">
                       <a:avLst/>
@@ -1952,7 +1952,76 @@
         </w:rPr>
         <w:lastRenderedPageBreak/>
         <w:drawing>
-          <wp:anchor distT="0" distB="0" distL="114300" distR="114300" simplePos="0" relativeHeight="251687936" behindDoc="1" locked="0" layoutInCell="1" allowOverlap="1" wp14:anchorId="56BBAE5B" wp14:editId="12671A9A">
+          <wp:anchor distT="0" distB="0" distL="114300" distR="114300" simplePos="0" relativeHeight="251686912" behindDoc="1" locked="0" layoutInCell="1" allowOverlap="1" wp14:anchorId="4899452B" wp14:editId="2EB162FB">
+            <wp:simplePos x="0" y="0"/>
+            <wp:positionH relativeFrom="margin">
+              <wp:posOffset>-70486</wp:posOffset>
+            </wp:positionH>
+            <wp:positionV relativeFrom="page">
+              <wp:align>top</wp:align>
+            </wp:positionV>
+            <wp:extent cx="3255645" cy="2442617"/>
+            <wp:effectExtent l="0" t="0" r="1905" b="0"/>
+            <wp:wrapNone/>
+            <wp:docPr id="528572990" name="Obraz 16"/>
+            <wp:cNvGraphicFramePr>
+              <a:graphicFrameLocks xmlns:a="http://schemas.openxmlformats.org/drawingml/2006/main" noChangeAspect="1"/>
+            </wp:cNvGraphicFramePr>
+            <a:graphic xmlns:a="http://schemas.openxmlformats.org/drawingml/2006/main">
+              <a:graphicData uri="http://schemas.openxmlformats.org/drawingml/2006/picture">
+                <pic:pic xmlns:pic="http://schemas.openxmlformats.org/drawingml/2006/picture">
+                  <pic:nvPicPr>
+                    <pic:cNvPr id="0" name="Picture 16"/>
+                    <pic:cNvPicPr>
+                      <a:picLocks noChangeAspect="1" noChangeArrowheads="1"/>
+                    </pic:cNvPicPr>
+                  </pic:nvPicPr>
+                  <pic:blipFill>
+                    <a:blip r:embed="rId20">
+                      <a:extLst>
+                        <a:ext uri="{28A0092B-C50C-407E-A947-70E740481C1C}">
+                          <a14:useLocalDpi xmlns:a14="http://schemas.microsoft.com/office/drawing/2010/main" val="0"/>
+                        </a:ext>
+                      </a:extLst>
+                    </a:blip>
+                    <a:srcRect/>
+                    <a:stretch>
+                      <a:fillRect/>
+                    </a:stretch>
+                  </pic:blipFill>
+                  <pic:spPr bwMode="auto">
+                    <a:xfrm>
+                      <a:off x="0" y="0"/>
+                      <a:ext cx="3255645" cy="2442617"/>
+                    </a:xfrm>
+                    <a:prstGeom prst="rect">
+                      <a:avLst/>
+                    </a:prstGeom>
+                    <a:noFill/>
+                    <a:ln>
+                      <a:noFill/>
+                    </a:ln>
+                  </pic:spPr>
+                </pic:pic>
+              </a:graphicData>
+            </a:graphic>
+            <wp14:sizeRelH relativeFrom="margin">
+              <wp14:pctWidth>0</wp14:pctWidth>
+            </wp14:sizeRelH>
+            <wp14:sizeRelV relativeFrom="margin">
+              <wp14:pctHeight>0</wp14:pctHeight>
+            </wp14:sizeRelV>
+          </wp:anchor>
+        </w:drawing>
+      </w:r>
+      <w:r>
+        <w:rPr>
+          <w:i/>
+          <w:iCs/>
+          <w:noProof/>
+        </w:rPr>
+        <w:drawing>
+          <wp:anchor distT="0" distB="0" distL="114300" distR="114300" simplePos="0" relativeHeight="251687936" behindDoc="1" locked="0" layoutInCell="1" allowOverlap="1" wp14:anchorId="56BBAE5B" wp14:editId="3ADE6571">
             <wp:simplePos x="0" y="0"/>
             <wp:positionH relativeFrom="margin">
               <wp:posOffset>3379640</wp:posOffset>
@@ -1977,7 +2046,7 @@
                     </pic:cNvPicPr>
                   </pic:nvPicPr>
                   <pic:blipFill>
-                    <a:blip r:embed="rId20">
+                    <a:blip r:embed="rId21">
                       <a:extLst>
                         <a:ext uri="{28A0092B-C50C-407E-A947-70E740481C1C}">
                           <a14:useLocalDpi xmlns:a14="http://schemas.microsoft.com/office/drawing/2010/main" val="0"/>
@@ -2014,6 +2083,54 @@
           </wp:anchor>
         </w:drawing>
       </w:r>
+    </w:p>
+    <w:p>
+      <w:pPr>
+        <w:rPr>
+          <w:i/>
+          <w:iCs/>
+        </w:rPr>
+      </w:pPr>
+    </w:p>
+    <w:p>
+      <w:pPr>
+        <w:rPr>
+          <w:i/>
+          <w:iCs/>
+        </w:rPr>
+      </w:pPr>
+    </w:p>
+    <w:p>
+      <w:pPr>
+        <w:rPr>
+          <w:i/>
+          <w:iCs/>
+        </w:rPr>
+      </w:pPr>
+    </w:p>
+    <w:p>
+      <w:pPr>
+        <w:rPr>
+          <w:i/>
+          <w:iCs/>
+        </w:rPr>
+      </w:pPr>
+    </w:p>
+    <w:p>
+      <w:pPr>
+        <w:rPr>
+          <w:i/>
+          <w:iCs/>
+        </w:rPr>
+      </w:pPr>
+    </w:p>
+    <w:p>
+      <w:pPr>
+        <w:rPr>
+          <w:i/>
+          <w:iCs/>
+        </w:rPr>
+      </w:pPr>
       <w:r>
         <w:rPr>
           <w:i/>
@@ -2021,124 +2138,7 @@
           <w:noProof/>
         </w:rPr>
         <w:drawing>
-          <wp:anchor distT="0" distB="0" distL="114300" distR="114300" simplePos="0" relativeHeight="251686912" behindDoc="1" locked="0" layoutInCell="1" allowOverlap="1" wp14:anchorId="4899452B" wp14:editId="0A9F9192">
-            <wp:simplePos x="0" y="0"/>
-            <wp:positionH relativeFrom="margin">
-              <wp:posOffset>-69273</wp:posOffset>
-            </wp:positionH>
-            <wp:positionV relativeFrom="page">
-              <wp:align>top</wp:align>
-            </wp:positionV>
-            <wp:extent cx="3255818" cy="2442747"/>
-            <wp:effectExtent l="0" t="0" r="1905" b="0"/>
-            <wp:wrapNone/>
-            <wp:docPr id="528572990" name="Obraz 16"/>
-            <wp:cNvGraphicFramePr>
-              <a:graphicFrameLocks xmlns:a="http://schemas.openxmlformats.org/drawingml/2006/main" noChangeAspect="1"/>
-            </wp:cNvGraphicFramePr>
-            <a:graphic xmlns:a="http://schemas.openxmlformats.org/drawingml/2006/main">
-              <a:graphicData uri="http://schemas.openxmlformats.org/drawingml/2006/picture">
-                <pic:pic xmlns:pic="http://schemas.openxmlformats.org/drawingml/2006/picture">
-                  <pic:nvPicPr>
-                    <pic:cNvPr id="0" name="Picture 16"/>
-                    <pic:cNvPicPr>
-                      <a:picLocks noChangeAspect="1" noChangeArrowheads="1"/>
-                    </pic:cNvPicPr>
-                  </pic:nvPicPr>
-                  <pic:blipFill>
-                    <a:blip r:embed="rId21">
-                      <a:extLst>
-                        <a:ext uri="{28A0092B-C50C-407E-A947-70E740481C1C}">
-                          <a14:useLocalDpi xmlns:a14="http://schemas.microsoft.com/office/drawing/2010/main" val="0"/>
-                        </a:ext>
-                      </a:extLst>
-                    </a:blip>
-                    <a:srcRect/>
-                    <a:stretch>
-                      <a:fillRect/>
-                    </a:stretch>
-                  </pic:blipFill>
-                  <pic:spPr bwMode="auto">
-                    <a:xfrm>
-                      <a:off x="0" y="0"/>
-                      <a:ext cx="3255818" cy="2442747"/>
-                    </a:xfrm>
-                    <a:prstGeom prst="rect">
-                      <a:avLst/>
-                    </a:prstGeom>
-                    <a:noFill/>
-                    <a:ln>
-                      <a:noFill/>
-                    </a:ln>
-                  </pic:spPr>
-                </pic:pic>
-              </a:graphicData>
-            </a:graphic>
-            <wp14:sizeRelH relativeFrom="margin">
-              <wp14:pctWidth>0</wp14:pctWidth>
-            </wp14:sizeRelH>
-            <wp14:sizeRelV relativeFrom="margin">
-              <wp14:pctHeight>0</wp14:pctHeight>
-            </wp14:sizeRelV>
-          </wp:anchor>
-        </w:drawing>
-      </w:r>
-    </w:p>
-    <w:p>
-      <w:pPr>
-        <w:rPr>
-          <w:i/>
-          <w:iCs/>
-        </w:rPr>
-      </w:pPr>
-    </w:p>
-    <w:p>
-      <w:pPr>
-        <w:rPr>
-          <w:i/>
-          <w:iCs/>
-        </w:rPr>
-      </w:pPr>
-    </w:p>
-    <w:p>
-      <w:pPr>
-        <w:rPr>
-          <w:i/>
-          <w:iCs/>
-        </w:rPr>
-      </w:pPr>
-    </w:p>
-    <w:p>
-      <w:pPr>
-        <w:rPr>
-          <w:i/>
-          <w:iCs/>
-        </w:rPr>
-      </w:pPr>
-    </w:p>
-    <w:p>
-      <w:pPr>
-        <w:rPr>
-          <w:i/>
-          <w:iCs/>
-        </w:rPr>
-      </w:pPr>
-    </w:p>
-    <w:p>
-      <w:pPr>
-        <w:rPr>
-          <w:i/>
-          <w:iCs/>
-        </w:rPr>
-      </w:pPr>
-      <w:r>
-        <w:rPr>
-          <w:i/>
-          <w:iCs/>
-          <w:noProof/>
-        </w:rPr>
-        <w:drawing>
-          <wp:anchor distT="0" distB="0" distL="114300" distR="114300" simplePos="0" relativeHeight="251653114" behindDoc="1" locked="0" layoutInCell="1" allowOverlap="1" wp14:anchorId="72F0872E" wp14:editId="6091E992">
+          <wp:anchor distT="0" distB="0" distL="114300" distR="114300" simplePos="0" relativeHeight="251653114" behindDoc="1" locked="0" layoutInCell="1" allowOverlap="1" wp14:anchorId="72F0872E" wp14:editId="199543AF">
             <wp:simplePos x="0" y="0"/>
             <wp:positionH relativeFrom="margin">
               <wp:posOffset>-76200</wp:posOffset>
@@ -2215,7 +2215,7 @@
           <w:noProof/>
         </w:rPr>
         <w:drawing>
-          <wp:anchor distT="0" distB="0" distL="114300" distR="114300" simplePos="0" relativeHeight="251651064" behindDoc="1" locked="0" layoutInCell="1" allowOverlap="1" wp14:anchorId="0E9F8C46" wp14:editId="21F3AD46">
+          <wp:anchor distT="0" distB="0" distL="114300" distR="114300" simplePos="0" relativeHeight="251651064" behindDoc="1" locked="0" layoutInCell="1" allowOverlap="1" wp14:anchorId="0E9F8C46" wp14:editId="5EE92057">
             <wp:simplePos x="0" y="0"/>
             <wp:positionH relativeFrom="column">
               <wp:posOffset>3366135</wp:posOffset>
@@ -2357,7 +2357,7 @@
           <w:noProof/>
         </w:rPr>
         <w:drawing>
-          <wp:anchor distT="0" distB="0" distL="114300" distR="114300" simplePos="0" relativeHeight="251688960" behindDoc="1" locked="0" layoutInCell="1" allowOverlap="1" wp14:anchorId="4CCC4384" wp14:editId="042FC3B8">
+          <wp:anchor distT="0" distB="0" distL="114300" distR="114300" simplePos="0" relativeHeight="251688960" behindDoc="1" locked="0" layoutInCell="1" allowOverlap="1" wp14:anchorId="4CCC4384" wp14:editId="20585469">
             <wp:simplePos x="0" y="0"/>
             <wp:positionH relativeFrom="margin">
               <wp:posOffset>-227421</wp:posOffset>
@@ -2610,18 +2610,18 @@
           <w:szCs w:val="24"/>
         </w:rPr>
         <w:drawing>
-          <wp:anchor distT="0" distB="0" distL="114300" distR="114300" simplePos="0" relativeHeight="251642864" behindDoc="1" locked="0" layoutInCell="1" allowOverlap="1" wp14:anchorId="14BCCF97" wp14:editId="126AF259">
+          <wp:anchor distT="0" distB="0" distL="114300" distR="114300" simplePos="0" relativeHeight="251637739" behindDoc="1" locked="0" layoutInCell="1" allowOverlap="1" wp14:anchorId="10722EC6" wp14:editId="09A0B3F1">
             <wp:simplePos x="0" y="0"/>
-            <wp:positionH relativeFrom="column">
-              <wp:posOffset>3135630</wp:posOffset>
+            <wp:positionH relativeFrom="margin">
+              <wp:posOffset>3168015</wp:posOffset>
             </wp:positionH>
             <wp:positionV relativeFrom="page">
-              <wp:posOffset>7447915</wp:posOffset>
+              <wp:posOffset>7437120</wp:posOffset>
             </wp:positionV>
-            <wp:extent cx="3442128" cy="2522646"/>
-            <wp:effectExtent l="0" t="0" r="6350" b="0"/>
+            <wp:extent cx="3447308" cy="2550795"/>
+            <wp:effectExtent l="0" t="0" r="1270" b="1905"/>
             <wp:wrapNone/>
-            <wp:docPr id="680687163" name="Obraz 23"/>
+            <wp:docPr id="144414225" name="Obraz 6"/>
             <wp:cNvGraphicFramePr>
               <a:graphicFrameLocks xmlns:a="http://schemas.openxmlformats.org/drawingml/2006/main" noChangeAspect="1"/>
             </wp:cNvGraphicFramePr>
@@ -2629,7 +2629,7 @@
               <a:graphicData uri="http://schemas.openxmlformats.org/drawingml/2006/picture">
                 <pic:pic xmlns:pic="http://schemas.openxmlformats.org/drawingml/2006/picture">
                   <pic:nvPicPr>
-                    <pic:cNvPr id="0" name="Picture 23"/>
+                    <pic:cNvPr id="0" name="Picture 6"/>
                     <pic:cNvPicPr>
                       <a:picLocks noChangeAspect="1" noChangeArrowheads="1"/>
                     </pic:cNvPicPr>
@@ -2650,7 +2650,7 @@
                   <pic:spPr bwMode="auto">
                     <a:xfrm>
                       <a:off x="0" y="0"/>
-                      <a:ext cx="3442128" cy="2522646"/>
+                      <a:ext cx="3447308" cy="2550795"/>
                     </a:xfrm>
                     <a:prstGeom prst="rect">
                       <a:avLst/>
@@ -2681,18 +2681,18 @@
           <w:szCs w:val="24"/>
         </w:rPr>
         <w:drawing>
-          <wp:anchor distT="0" distB="0" distL="114300" distR="114300" simplePos="0" relativeHeight="251643889" behindDoc="1" locked="0" layoutInCell="1" allowOverlap="1" wp14:anchorId="3A53B942" wp14:editId="71E88D19">
+          <wp:anchor distT="0" distB="0" distL="114300" distR="114300" simplePos="0" relativeHeight="251691008" behindDoc="1" locked="0" layoutInCell="1" allowOverlap="1" wp14:anchorId="2FE978A8" wp14:editId="16063829">
             <wp:simplePos x="0" y="0"/>
             <wp:positionH relativeFrom="column">
-              <wp:posOffset>-302895</wp:posOffset>
+              <wp:posOffset>-238125</wp:posOffset>
             </wp:positionH>
             <wp:positionV relativeFrom="page">
-              <wp:posOffset>7416800</wp:posOffset>
+              <wp:posOffset>7498080</wp:posOffset>
             </wp:positionV>
-            <wp:extent cx="3423008" cy="2565400"/>
-            <wp:effectExtent l="0" t="0" r="6350" b="6350"/>
+            <wp:extent cx="3342640" cy="2506980"/>
+            <wp:effectExtent l="0" t="0" r="0" b="7620"/>
             <wp:wrapNone/>
-            <wp:docPr id="1788575714" name="Obraz 21"/>
+            <wp:docPr id="1782244527" name="Obraz 5"/>
             <wp:cNvGraphicFramePr>
               <a:graphicFrameLocks xmlns:a="http://schemas.openxmlformats.org/drawingml/2006/main" noChangeAspect="1"/>
             </wp:cNvGraphicFramePr>
@@ -2700,7 +2700,7 @@
               <a:graphicData uri="http://schemas.openxmlformats.org/drawingml/2006/picture">
                 <pic:pic xmlns:pic="http://schemas.openxmlformats.org/drawingml/2006/picture">
                   <pic:nvPicPr>
-                    <pic:cNvPr id="0" name="Picture 21"/>
+                    <pic:cNvPr id="0" name="Picture 5"/>
                     <pic:cNvPicPr>
                       <a:picLocks noChangeAspect="1" noChangeArrowheads="1"/>
                     </pic:cNvPicPr>
@@ -2721,7 +2721,7 @@
                   <pic:spPr bwMode="auto">
                     <a:xfrm>
                       <a:off x="0" y="0"/>
-                      <a:ext cx="3423008" cy="2565400"/>
+                      <a:ext cx="3342640" cy="2506980"/>
                     </a:xfrm>
                     <a:prstGeom prst="rect">
                       <a:avLst/>
@@ -2848,7 +2848,7 @@
           <w:sz w:val="20"/>
           <w:szCs w:val="20"/>
         </w:rPr>
-        <w:t>Rysunek 4. Charakterystyka średniej arytmetycznej dla maksymalnej osiągniętej głębokości względem głębokości</w:t>
+        <w:t xml:space="preserve">Rysunek 4. Charakterystyka średniej arytmetycznej dla </w:t>
       </w:r>
       <w:r>
         <w:rPr>
@@ -2857,16 +2857,7 @@
           <w:sz w:val="20"/>
           <w:szCs w:val="20"/>
         </w:rPr>
-        <w:t xml:space="preserve"> </w:t>
-      </w:r>
-      <w:r>
-        <w:rPr>
-          <w:i/>
-          <w:iCs/>
-          <w:sz w:val="20"/>
-          <w:szCs w:val="20"/>
-        </w:rPr>
-        <w:t>rozwiązania.</w:t>
+        <w:t>czasu trwania procesu obliczeniowego w milisekundach względem głębokości rozwiązania.</w:t>
       </w:r>
     </w:p>
     <w:sectPr>

</xml_diff>